<commit_message>
fix: transaction lock instructor
</commit_message>
<xml_diff>
--- a/Student3/isaKonkurentno.docx
+++ b/Student3/isaKonkurentno.docx
@@ -15,8 +15,65 @@
           <w:sz w:val="40"/>
           <w:szCs w:val="40"/>
         </w:rPr>
-        <w:t>4.4 Konkurentni pristup resursima u bazi</w:t>
-      </w:r>
+        <w:t xml:space="preserve">4.4 </w:t>
+      </w:r>
+      <w:proofErr w:type="spellStart"/>
+      <w:r>
+        <w:rPr>
+          <w:sz w:val="40"/>
+          <w:szCs w:val="40"/>
+        </w:rPr>
+        <w:t>Konkurentni</w:t>
+      </w:r>
+      <w:proofErr w:type="spellEnd"/>
+      <w:r>
+        <w:rPr>
+          <w:sz w:val="40"/>
+          <w:szCs w:val="40"/>
+        </w:rPr>
+        <w:t xml:space="preserve"> </w:t>
+      </w:r>
+      <w:proofErr w:type="spellStart"/>
+      <w:r>
+        <w:rPr>
+          <w:sz w:val="40"/>
+          <w:szCs w:val="40"/>
+        </w:rPr>
+        <w:t>pristup</w:t>
+      </w:r>
+      <w:proofErr w:type="spellEnd"/>
+      <w:r>
+        <w:rPr>
+          <w:sz w:val="40"/>
+          <w:szCs w:val="40"/>
+        </w:rPr>
+        <w:t xml:space="preserve"> </w:t>
+      </w:r>
+      <w:proofErr w:type="spellStart"/>
+      <w:r>
+        <w:rPr>
+          <w:sz w:val="40"/>
+          <w:szCs w:val="40"/>
+        </w:rPr>
+        <w:t>resursima</w:t>
+      </w:r>
+      <w:proofErr w:type="spellEnd"/>
+      <w:r>
+        <w:rPr>
+          <w:sz w:val="40"/>
+          <w:szCs w:val="40"/>
+        </w:rPr>
+        <w:t xml:space="preserve"> u </w:t>
+      </w:r>
+      <w:proofErr w:type="spellStart"/>
+      <w:r>
+        <w:rPr>
+          <w:sz w:val="40"/>
+          <w:szCs w:val="40"/>
+        </w:rPr>
+        <w:t>bazi</w:t>
+      </w:r>
+      <w:proofErr w:type="spellEnd"/>
     </w:p>
     <w:p>
       <w:pPr>
@@ -32,23 +89,187 @@
         </w:rPr>
         <w:t xml:space="preserve">1. </w:t>
       </w:r>
-      <w:r>
-        <w:rPr>
-          <w:sz w:val="28"/>
-          <w:szCs w:val="28"/>
-        </w:rPr>
-        <w:t>instruktor ne može da napravi rezervaciju u isto vreme kad i drugi klijent</w:t>
-      </w:r>
-    </w:p>
-    <w:p>
-      <w:pPr>
-        <w:rPr>
-          <w:lang w:val="sr-Latn-RS"/>
-        </w:rPr>
-      </w:pPr>
-      <w:r>
-        <w:t>Instruktor ima mogu</w:t>
-      </w:r>
+      <w:proofErr w:type="spellStart"/>
+      <w:r>
+        <w:rPr>
+          <w:sz w:val="28"/>
+          <w:szCs w:val="28"/>
+        </w:rPr>
+        <w:t>instruktor</w:t>
+      </w:r>
+      <w:proofErr w:type="spellEnd"/>
+      <w:r>
+        <w:rPr>
+          <w:sz w:val="28"/>
+          <w:szCs w:val="28"/>
+        </w:rPr>
+        <w:t xml:space="preserve"> ne </w:t>
+      </w:r>
+      <w:proofErr w:type="spellStart"/>
+      <w:r>
+        <w:rPr>
+          <w:sz w:val="28"/>
+          <w:szCs w:val="28"/>
+        </w:rPr>
+        <w:t>može</w:t>
+      </w:r>
+      <w:proofErr w:type="spellEnd"/>
+      <w:r>
+        <w:rPr>
+          <w:sz w:val="28"/>
+          <w:szCs w:val="28"/>
+        </w:rPr>
+        <w:t xml:space="preserve"> da </w:t>
+      </w:r>
+      <w:proofErr w:type="spellStart"/>
+      <w:r>
+        <w:rPr>
+          <w:sz w:val="28"/>
+          <w:szCs w:val="28"/>
+        </w:rPr>
+        <w:t>napravi</w:t>
+      </w:r>
+      <w:proofErr w:type="spellEnd"/>
+      <w:r>
+        <w:rPr>
+          <w:sz w:val="28"/>
+          <w:szCs w:val="28"/>
+        </w:rPr>
+        <w:t xml:space="preserve"> </w:t>
+      </w:r>
+      <w:proofErr w:type="spellStart"/>
+      <w:r>
+        <w:rPr>
+          <w:sz w:val="28"/>
+          <w:szCs w:val="28"/>
+        </w:rPr>
+        <w:t>rezervaciju</w:t>
+      </w:r>
+      <w:proofErr w:type="spellEnd"/>
+      <w:r>
+        <w:rPr>
+          <w:sz w:val="28"/>
+          <w:szCs w:val="28"/>
+        </w:rPr>
+        <w:t xml:space="preserve"> u </w:t>
+      </w:r>
+      <w:proofErr w:type="spellStart"/>
+      <w:r>
+        <w:rPr>
+          <w:sz w:val="28"/>
+          <w:szCs w:val="28"/>
+        </w:rPr>
+        <w:t>isto</w:t>
+      </w:r>
+      <w:proofErr w:type="spellEnd"/>
+      <w:r>
+        <w:rPr>
+          <w:sz w:val="28"/>
+          <w:szCs w:val="28"/>
+        </w:rPr>
+        <w:t xml:space="preserve"> </w:t>
+      </w:r>
+      <w:proofErr w:type="spellStart"/>
+      <w:r>
+        <w:rPr>
+          <w:sz w:val="28"/>
+          <w:szCs w:val="28"/>
+        </w:rPr>
+        <w:t>vreme</w:t>
+      </w:r>
+      <w:proofErr w:type="spellEnd"/>
+      <w:r>
+        <w:rPr>
+          <w:sz w:val="28"/>
+          <w:szCs w:val="28"/>
+        </w:rPr>
+        <w:t xml:space="preserve"> </w:t>
+      </w:r>
+      <w:proofErr w:type="spellStart"/>
+      <w:r>
+        <w:rPr>
+          <w:sz w:val="28"/>
+          <w:szCs w:val="28"/>
+        </w:rPr>
+        <w:t>kad</w:t>
+      </w:r>
+      <w:proofErr w:type="spellEnd"/>
+      <w:r>
+        <w:rPr>
+          <w:sz w:val="28"/>
+          <w:szCs w:val="28"/>
+        </w:rPr>
+        <w:t xml:space="preserve"> </w:t>
+      </w:r>
+      <w:proofErr w:type="spellStart"/>
+      <w:r>
+        <w:rPr>
+          <w:sz w:val="28"/>
+          <w:szCs w:val="28"/>
+        </w:rPr>
+        <w:t>i</w:t>
+      </w:r>
+      <w:proofErr w:type="spellEnd"/>
+      <w:r>
+        <w:rPr>
+          <w:sz w:val="28"/>
+          <w:szCs w:val="28"/>
+        </w:rPr>
+        <w:t xml:space="preserve"> </w:t>
+      </w:r>
+      <w:proofErr w:type="spellStart"/>
+      <w:r>
+        <w:rPr>
+          <w:sz w:val="28"/>
+          <w:szCs w:val="28"/>
+        </w:rPr>
+        <w:t>drugi</w:t>
+      </w:r>
+      <w:proofErr w:type="spellEnd"/>
+      <w:r>
+        <w:rPr>
+          <w:sz w:val="28"/>
+          <w:szCs w:val="28"/>
+        </w:rPr>
+        <w:t xml:space="preserve"> </w:t>
+      </w:r>
+      <w:proofErr w:type="spellStart"/>
+      <w:r>
+        <w:rPr>
+          <w:sz w:val="28"/>
+          <w:szCs w:val="28"/>
+        </w:rPr>
+        <w:t>klijent</w:t>
+      </w:r>
+      <w:proofErr w:type="spellEnd"/>
+    </w:p>
+    <w:p>
+      <w:pPr>
+        <w:rPr>
+          <w:lang w:val="sr-Latn-RS"/>
+        </w:rPr>
+      </w:pPr>
+      <w:proofErr w:type="spellStart"/>
+      <w:r>
+        <w:t>Instruktor</w:t>
+      </w:r>
+      <w:proofErr w:type="spellEnd"/>
+      <w:r>
+        <w:t xml:space="preserve"> </w:t>
+      </w:r>
+      <w:proofErr w:type="spellStart"/>
+      <w:r>
+        <w:t>ima</w:t>
+      </w:r>
+      <w:proofErr w:type="spellEnd"/>
+      <w:r>
+        <w:t xml:space="preserve"> </w:t>
+      </w:r>
+      <w:proofErr w:type="spellStart"/>
+      <w:r>
+        <w:t>mogu</w:t>
+      </w:r>
+      <w:proofErr w:type="spellEnd"/>
       <w:r>
         <w:rPr>
           <w:lang w:val="sr-Latn-RS"/>
@@ -84,7 +305,19 @@
         <w:rPr>
           <w:lang w:val="sr-Latn-RS"/>
         </w:rPr>
-        <w:t xml:space="preserve"> i pošalje zahtev na bekend.  Poblem konflikt i dolazak do nekonzistentnog stanja se može desiti u periodu između provere uslova i samog perzistiranja </w:t>
+        <w:t xml:space="preserve"> i pošalje zahtev na bekend. </w:t>
+      </w:r>
+      <w:r>
+        <w:rPr>
+          <w:lang w:val="sr-Latn-RS"/>
+        </w:rPr>
+        <w:t>Moze se desiti da ce instruktor biti zakazan na dva mesta u preklapajucem periodu. D</w:t>
+      </w:r>
+      <w:r>
+        <w:rPr>
+          <w:lang w:val="sr-Latn-RS"/>
+        </w:rPr>
+        <w:t xml:space="preserve">olazak do nekonzistentnog stanja se može desiti u periodu između provere uslova i samog perzistiranja </w:t>
       </w:r>
       <w:r>
         <w:rPr>
@@ -98,98 +331,24 @@
         </w:rPr>
         <w:t>nove avanture.</w:t>
       </w:r>
-    </w:p>
-    <w:p>
-      <w:pPr>
-        <w:rPr>
-          <w:lang w:val="sr-Latn-RS"/>
-        </w:rPr>
-      </w:pPr>
-    </w:p>
-    <w:p>
-      <w:pPr>
-        <w:rPr>
-          <w:sz w:val="28"/>
-          <w:szCs w:val="28"/>
-        </w:rPr>
-      </w:pPr>
-      <w:r>
-        <w:rPr>
-          <w:sz w:val="28"/>
-          <w:szCs w:val="28"/>
-        </w:rPr>
-        <w:t>3</w:t>
-      </w:r>
-      <w:r>
-        <w:rPr>
-          <w:sz w:val="28"/>
-          <w:szCs w:val="28"/>
-        </w:rPr>
-        <w:t xml:space="preserve">. </w:t>
-      </w:r>
-      <w:r>
-        <w:rPr>
-          <w:sz w:val="28"/>
-          <w:szCs w:val="28"/>
-        </w:rPr>
-        <w:t>N</w:t>
-      </w:r>
-      <w:r>
-        <w:rPr>
-          <w:sz w:val="28"/>
-          <w:szCs w:val="28"/>
-        </w:rPr>
-        <w:t>a jedan zahtev za brisanje naloga može da odgovori samo jedan administrator sistema</w:t>
-      </w:r>
-    </w:p>
-    <w:p>
-      <w:pPr>
-        <w:rPr>
-          <w:lang w:val="sr-Latn-RS"/>
-        </w:rPr>
-      </w:pPr>
-      <w:r>
-        <w:rPr>
-          <w:lang w:val="sr-Latn-RS"/>
-        </w:rPr>
-        <w:t xml:space="preserve">Admin na sistemu ima mogucnost </w:t>
-      </w:r>
-      <w:r>
-        <w:rPr>
-          <w:lang w:val="sr-Latn-RS"/>
-        </w:rPr>
-        <w:t>da gleda i odgovara na zahteve brisanja naloga</w:t>
-      </w:r>
-      <w:r>
-        <w:rPr>
-          <w:lang w:val="sr-Latn-RS"/>
-        </w:rPr>
-        <w:t xml:space="preserve">. </w:t>
-      </w:r>
-    </w:p>
-    <w:p>
-      <w:pPr>
-        <w:rPr>
-          <w:lang w:val="sr-Latn-RS"/>
-        </w:rPr>
-      </w:pPr>
-      <w:r>
-        <w:rPr>
-          <w:lang w:val="sr-Latn-RS"/>
-        </w:rPr>
-        <w:t xml:space="preserve">Scenario: </w:t>
-      </w:r>
-      <w:r>
-        <w:rPr>
-          <w:lang w:val="sr-Latn-RS"/>
-        </w:rPr>
-        <w:t>Imamo dva admina koja u isto vreme zele da odgovore na zahtev za brisanje naloga. Kad admin posalje odgovor na bekend, vrsi se validacija, provera da li je zahtev u stanju PENDING, u suprotnom</w:t>
-      </w:r>
-      <w:r>
-        <w:rPr>
-          <w:lang w:val="sr-Latn-RS"/>
-        </w:rPr>
-        <w:t xml:space="preserve"> nije moguce odgovoriti na zahtev. Problem se javlja kada dva admina istovremeno pokusaju da odgovore na zahtev, tada ce zahtev od onog sporijeg admina stici nesto kasnije od prvog ali ako dovoljno brzo stigne, tako da odgovor prvog admina jos nije promenio stanje baze, javlja se problem. Zato zakljucavamo resurs pesimisticki.</w:t>
+      <w:r>
+        <w:rPr>
+          <w:lang w:val="sr-Latn-RS"/>
+        </w:rPr>
+        <w:br/>
+      </w:r>
+    </w:p>
+    <w:p>
+      <w:pPr>
+        <w:rPr>
+          <w:lang w:val="sr-Latn-RS"/>
+        </w:rPr>
+      </w:pPr>
+      <w:r>
+        <w:rPr>
+          <w:lang w:val="sr-Latn-RS"/>
+        </w:rPr>
+        <w:t>Za resenje ovog problema odlucio sam se za Pesimisticno zakljucavanje resursa Instructor jer je on entitet koji je deljen i njegova prisutnost na avanturi je obavezna</w:t>
       </w:r>
     </w:p>
     <w:p>
@@ -206,7 +365,16 @@
           <w:iCs/>
           <w:color w:val="E5C07B"/>
         </w:rPr>
-        <w:t>@Transactional</w:t>
+        <w:t>@</w:t>
+      </w:r>
+      <w:proofErr w:type="gramStart"/>
+      <w:r>
+        <w:rPr>
+          <w:i/>
+          <w:iCs/>
+          <w:color w:val="E5C07B"/>
+        </w:rPr>
+        <w:t>Lock</w:t>
       </w:r>
       <w:r>
         <w:rPr>
@@ -214,6 +382,270 @@
         </w:rPr>
         <w:t>(</w:t>
       </w:r>
+      <w:proofErr w:type="gramEnd"/>
+      <w:r>
+        <w:rPr>
+          <w:color w:val="E5C07B"/>
+        </w:rPr>
+        <w:t>LockModeType</w:t>
+      </w:r>
+      <w:r>
+        <w:rPr>
+          <w:color w:val="BBBBBB"/>
+        </w:rPr>
+        <w:t>.</w:t>
+      </w:r>
+      <w:r>
+        <w:rPr>
+          <w:color w:val="D19A66"/>
+        </w:rPr>
+        <w:t>PESSIMISTIC_WRITE</w:t>
+      </w:r>
+      <w:r>
+        <w:rPr>
+          <w:color w:val="BBBBBB"/>
+        </w:rPr>
+        <w:t>)</w:t>
+      </w:r>
+      <w:r>
+        <w:rPr>
+          <w:color w:val="BBBBBB"/>
+        </w:rPr>
+        <w:br/>
+      </w:r>
+      <w:r>
+        <w:rPr>
+          <w:i/>
+          <w:iCs/>
+          <w:color w:val="E5C07B"/>
+        </w:rPr>
+        <w:t>@Query</w:t>
+      </w:r>
+      <w:r>
+        <w:rPr>
+          <w:color w:val="BBBBBB"/>
+        </w:rPr>
+        <w:t>(</w:t>
+      </w:r>
+      <w:r>
+        <w:rPr>
+          <w:color w:val="89CA78"/>
+        </w:rPr>
+        <w:t xml:space="preserve">"SELECT r FROM Instructor r WHERE </w:t>
+      </w:r>
+      <w:proofErr w:type="spellStart"/>
+      <w:r>
+        <w:rPr>
+          <w:color w:val="89CA78"/>
+        </w:rPr>
+        <w:t>r.email</w:t>
+      </w:r>
+      <w:proofErr w:type="spellEnd"/>
+      <w:r>
+        <w:rPr>
+          <w:color w:val="89CA78"/>
+        </w:rPr>
+        <w:t>=?1"</w:t>
+      </w:r>
+      <w:r>
+        <w:rPr>
+          <w:color w:val="BBBBBB"/>
+        </w:rPr>
+        <w:t>)</w:t>
+      </w:r>
+      <w:r>
+        <w:rPr>
+          <w:color w:val="BBBBBB"/>
+        </w:rPr>
+        <w:br/>
+      </w:r>
+      <w:r>
+        <w:rPr>
+          <w:i/>
+          <w:iCs/>
+          <w:color w:val="E5C07B"/>
+        </w:rPr>
+        <w:t>@QueryHints</w:t>
+      </w:r>
+      <w:r>
+        <w:rPr>
+          <w:color w:val="BBBBBB"/>
+        </w:rPr>
+        <w:t>({</w:t>
+      </w:r>
+      <w:r>
+        <w:rPr>
+          <w:i/>
+          <w:iCs/>
+          <w:color w:val="E5C07B"/>
+        </w:rPr>
+        <w:t>@QueryHint</w:t>
+      </w:r>
+      <w:r>
+        <w:rPr>
+          <w:color w:val="BBBBBB"/>
+        </w:rPr>
+        <w:t>(</w:t>
+      </w:r>
+      <w:r>
+        <w:rPr>
+          <w:color w:val="D19A66"/>
+        </w:rPr>
+        <w:t xml:space="preserve">name </w:t>
+      </w:r>
+      <w:r>
+        <w:rPr>
+          <w:color w:val="BBBBBB"/>
+        </w:rPr>
+        <w:t xml:space="preserve">= </w:t>
+      </w:r>
+      <w:r>
+        <w:rPr>
+          <w:color w:val="89CA78"/>
+        </w:rPr>
+        <w:t>"</w:t>
+      </w:r>
+      <w:proofErr w:type="spellStart"/>
+      <w:r>
+        <w:rPr>
+          <w:color w:val="89CA78"/>
+        </w:rPr>
+        <w:t>javax.persistence.lock.timeout</w:t>
+      </w:r>
+      <w:proofErr w:type="spellEnd"/>
+      <w:r>
+        <w:rPr>
+          <w:color w:val="89CA78"/>
+        </w:rPr>
+        <w:t>"</w:t>
+      </w:r>
+      <w:r>
+        <w:rPr>
+          <w:color w:val="BBBBBB"/>
+        </w:rPr>
+        <w:t xml:space="preserve">, </w:t>
+      </w:r>
+      <w:r>
+        <w:rPr>
+          <w:color w:val="D19A66"/>
+        </w:rPr>
+        <w:t xml:space="preserve">value </w:t>
+      </w:r>
+      <w:r>
+        <w:rPr>
+          <w:color w:val="BBBBBB"/>
+        </w:rPr>
+        <w:t xml:space="preserve">= </w:t>
+      </w:r>
+      <w:r>
+        <w:rPr>
+          <w:color w:val="89CA78"/>
+        </w:rPr>
+        <w:t>"0"</w:t>
+      </w:r>
+      <w:r>
+        <w:rPr>
+          <w:color w:val="BBBBBB"/>
+        </w:rPr>
+        <w:t>)})</w:t>
+      </w:r>
+      <w:r>
+        <w:rPr>
+          <w:color w:val="BBBBBB"/>
+        </w:rPr>
+        <w:br/>
+      </w:r>
+      <w:r>
+        <w:rPr>
+          <w:color w:val="E5C07B"/>
+        </w:rPr>
+        <w:t xml:space="preserve">Instructor </w:t>
+      </w:r>
+      <w:proofErr w:type="spellStart"/>
+      <w:r>
+        <w:rPr>
+          <w:color w:val="61AFEF"/>
+        </w:rPr>
+        <w:t>getByUsername</w:t>
+      </w:r>
+      <w:proofErr w:type="spellEnd"/>
+      <w:r>
+        <w:rPr>
+          <w:color w:val="BBBBBB"/>
+        </w:rPr>
+        <w:t>(</w:t>
+      </w:r>
+      <w:r>
+        <w:rPr>
+          <w:color w:val="E5C07B"/>
+        </w:rPr>
+        <w:t xml:space="preserve">String </w:t>
+      </w:r>
+      <w:r>
+        <w:rPr>
+          <w:color w:val="D19A66"/>
+        </w:rPr>
+        <w:t>username</w:t>
+      </w:r>
+      <w:r>
+        <w:rPr>
+          <w:color w:val="BBBBBB"/>
+        </w:rPr>
+        <w:t>);</w:t>
+      </w:r>
+    </w:p>
+    <w:p>
+      <w:pPr>
+        <w:rPr>
+          <w:lang w:val="sr-Latn-RS"/>
+        </w:rPr>
+      </w:pPr>
+    </w:p>
+    <w:p>
+      <w:pPr>
+        <w:rPr>
+          <w:lang w:val="sr-Latn-RS"/>
+        </w:rPr>
+      </w:pPr>
+      <w:r>
+        <w:rPr>
+          <w:lang w:val="sr-Latn-RS"/>
+        </w:rPr>
+        <w:t>Metoda getByUsername koja zakljucava Instructora se koristi u metodi createReservationAgain</w:t>
+      </w:r>
+    </w:p>
+    <w:p>
+      <w:pPr>
+        <w:pStyle w:val="HTMLPreformatted"/>
+        <w:shd w:val="clear" w:color="auto" w:fill="282C34"/>
+        <w:rPr>
+          <w:color w:val="BBBBBB"/>
+        </w:rPr>
+      </w:pPr>
+      <w:r>
+        <w:rPr>
+          <w:i/>
+          <w:iCs/>
+          <w:color w:val="E5C07B"/>
+        </w:rPr>
+        <w:t>@</w:t>
+      </w:r>
+      <w:proofErr w:type="gramStart"/>
+      <w:r>
+        <w:rPr>
+          <w:i/>
+          <w:iCs/>
+          <w:color w:val="E5C07B"/>
+        </w:rPr>
+        <w:t>Transactional</w:t>
+      </w:r>
+      <w:r>
+        <w:rPr>
+          <w:color w:val="BBBBBB"/>
+        </w:rPr>
+        <w:t>(</w:t>
+      </w:r>
+      <w:proofErr w:type="gramEnd"/>
       <w:r>
         <w:rPr>
           <w:color w:val="D19A66"/>
@@ -252,6 +684,7 @@
         </w:rPr>
         <w:t xml:space="preserve">= </w:t>
       </w:r>
+      <w:proofErr w:type="spellStart"/>
       <w:r>
         <w:rPr>
           <w:color w:val="E5C07B"/>
@@ -270,6 +703,7 @@
         </w:rPr>
         <w:t>REQUIRES_NEW</w:t>
       </w:r>
+      <w:proofErr w:type="spellEnd"/>
       <w:r>
         <w:rPr>
           <w:color w:val="BBBBBB"/>
@@ -281,7 +715,6 @@
           <w:color w:val="BBBBBB"/>
         </w:rPr>
         <w:br/>
-        <w:t xml:space="preserve">   </w:t>
       </w:r>
       <w:r>
         <w:rPr>
@@ -289,14 +722,22 @@
           <w:iCs/>
           <w:color w:val="D55FDE"/>
         </w:rPr>
-        <w:t xml:space="preserve">public boolean </w:t>
-      </w:r>
+        <w:t xml:space="preserve">public </w:t>
+      </w:r>
+      <w:r>
+        <w:rPr>
+          <w:color w:val="E5C07B"/>
+        </w:rPr>
+        <w:t xml:space="preserve">String </w:t>
+      </w:r>
+      <w:proofErr w:type="spellStart"/>
       <w:r>
         <w:rPr>
           <w:color w:val="61AFEF"/>
         </w:rPr>
-        <w:t>setAdminRespons</w:t>
-      </w:r>
+        <w:t>createReservationAgain</w:t>
+      </w:r>
+      <w:proofErr w:type="spellEnd"/>
       <w:r>
         <w:rPr>
           <w:color w:val="BBBBBB"/>
@@ -307,13 +748,13 @@
         <w:rPr>
           <w:color w:val="E5C07B"/>
         </w:rPr>
-        <w:t xml:space="preserve">AdminResponseToAccDelReqDTO </w:t>
+        <w:t xml:space="preserve">String </w:t>
       </w:r>
       <w:r>
         <w:rPr>
           <w:color w:val="D19A66"/>
         </w:rPr>
-        <w:t>adminResponseToAccDelReqDTO</w:t>
+        <w:t>username</w:t>
       </w:r>
       <w:r>
         <w:rPr>
@@ -321,18 +762,28 @@
         </w:rPr>
         <w:t xml:space="preserve">, </w:t>
       </w:r>
-      <w:r>
-        <w:rPr>
-          <w:color w:val="E5C07B"/>
-        </w:rPr>
-        <w:t xml:space="preserve">String </w:t>
-      </w:r>
+      <w:proofErr w:type="spellStart"/>
+      <w:r>
+        <w:rPr>
+          <w:color w:val="E5C07B"/>
+        </w:rPr>
+        <w:t>ReservationAgainDTO</w:t>
+      </w:r>
+      <w:proofErr w:type="spellEnd"/>
+      <w:r>
+        <w:rPr>
+          <w:color w:val="E5C07B"/>
+        </w:rPr>
+        <w:t xml:space="preserve"> </w:t>
+      </w:r>
+      <w:proofErr w:type="spellStart"/>
       <w:r>
         <w:rPr>
           <w:color w:val="D19A66"/>
         </w:rPr>
-        <w:t>adminEmail</w:t>
-      </w:r>
+        <w:t>reservationAgainDTO</w:t>
+      </w:r>
+      <w:proofErr w:type="spellEnd"/>
       <w:r>
         <w:rPr>
           <w:color w:val="BBBBBB"/>
@@ -346,6 +797,308 @@
           <w:lang w:val="sr-Latn-RS"/>
         </w:rPr>
       </w:pPr>
+    </w:p>
+    <w:p>
+      <w:pPr>
+        <w:rPr>
+          <w:sz w:val="28"/>
+          <w:szCs w:val="28"/>
+        </w:rPr>
+      </w:pPr>
+      <w:r>
+        <w:rPr>
+          <w:sz w:val="28"/>
+          <w:szCs w:val="28"/>
+        </w:rPr>
+        <w:t>2</w:t>
+      </w:r>
+      <w:r>
+        <w:rPr>
+          <w:sz w:val="28"/>
+          <w:szCs w:val="28"/>
+        </w:rPr>
+        <w:t xml:space="preserve">. </w:t>
+      </w:r>
+      <w:proofErr w:type="spellStart"/>
+      <w:r>
+        <w:rPr>
+          <w:sz w:val="28"/>
+          <w:szCs w:val="28"/>
+        </w:rPr>
+        <w:t>instruktor</w:t>
+      </w:r>
+      <w:proofErr w:type="spellEnd"/>
+      <w:r>
+        <w:rPr>
+          <w:sz w:val="28"/>
+          <w:szCs w:val="28"/>
+        </w:rPr>
+        <w:t xml:space="preserve"> ne </w:t>
+      </w:r>
+      <w:proofErr w:type="spellStart"/>
+      <w:r>
+        <w:rPr>
+          <w:sz w:val="28"/>
+          <w:szCs w:val="28"/>
+        </w:rPr>
+        <w:t>može</w:t>
+      </w:r>
+      <w:proofErr w:type="spellEnd"/>
+      <w:r>
+        <w:rPr>
+          <w:sz w:val="28"/>
+          <w:szCs w:val="28"/>
+        </w:rPr>
+        <w:t xml:space="preserve"> da </w:t>
+      </w:r>
+      <w:proofErr w:type="spellStart"/>
+      <w:r>
+        <w:rPr>
+          <w:sz w:val="28"/>
+          <w:szCs w:val="28"/>
+        </w:rPr>
+        <w:t>napravi</w:t>
+      </w:r>
+      <w:proofErr w:type="spellEnd"/>
+      <w:r>
+        <w:rPr>
+          <w:sz w:val="28"/>
+          <w:szCs w:val="28"/>
+        </w:rPr>
+        <w:t xml:space="preserve"> </w:t>
+      </w:r>
+      <w:proofErr w:type="spellStart"/>
+      <w:r>
+        <w:rPr>
+          <w:sz w:val="28"/>
+          <w:szCs w:val="28"/>
+        </w:rPr>
+        <w:t>akciju</w:t>
+      </w:r>
+      <w:proofErr w:type="spellEnd"/>
+      <w:r>
+        <w:rPr>
+          <w:sz w:val="28"/>
+          <w:szCs w:val="28"/>
+        </w:rPr>
+        <w:t xml:space="preserve"> u </w:t>
+      </w:r>
+      <w:proofErr w:type="spellStart"/>
+      <w:r>
+        <w:rPr>
+          <w:sz w:val="28"/>
+          <w:szCs w:val="28"/>
+        </w:rPr>
+        <w:t>isto</w:t>
+      </w:r>
+      <w:proofErr w:type="spellEnd"/>
+      <w:r>
+        <w:rPr>
+          <w:sz w:val="28"/>
+          <w:szCs w:val="28"/>
+        </w:rPr>
+        <w:t xml:space="preserve"> </w:t>
+      </w:r>
+      <w:proofErr w:type="spellStart"/>
+      <w:r>
+        <w:rPr>
+          <w:sz w:val="28"/>
+          <w:szCs w:val="28"/>
+        </w:rPr>
+        <w:t>vreme</w:t>
+      </w:r>
+      <w:proofErr w:type="spellEnd"/>
+      <w:r>
+        <w:rPr>
+          <w:sz w:val="28"/>
+          <w:szCs w:val="28"/>
+        </w:rPr>
+        <w:t xml:space="preserve"> </w:t>
+      </w:r>
+      <w:proofErr w:type="spellStart"/>
+      <w:r>
+        <w:rPr>
+          <w:sz w:val="28"/>
+          <w:szCs w:val="28"/>
+        </w:rPr>
+        <w:t>kad</w:t>
+      </w:r>
+      <w:proofErr w:type="spellEnd"/>
+      <w:r>
+        <w:rPr>
+          <w:sz w:val="28"/>
+          <w:szCs w:val="28"/>
+        </w:rPr>
+        <w:t xml:space="preserve"> </w:t>
+      </w:r>
+      <w:proofErr w:type="spellStart"/>
+      <w:r>
+        <w:rPr>
+          <w:sz w:val="28"/>
+          <w:szCs w:val="28"/>
+        </w:rPr>
+        <w:t>i</w:t>
+      </w:r>
+      <w:proofErr w:type="spellEnd"/>
+      <w:r>
+        <w:rPr>
+          <w:sz w:val="28"/>
+          <w:szCs w:val="28"/>
+        </w:rPr>
+        <w:t xml:space="preserve"> </w:t>
+      </w:r>
+      <w:proofErr w:type="spellStart"/>
+      <w:r>
+        <w:rPr>
+          <w:sz w:val="28"/>
+          <w:szCs w:val="28"/>
+        </w:rPr>
+        <w:t>drugi</w:t>
+      </w:r>
+      <w:proofErr w:type="spellEnd"/>
+      <w:r>
+        <w:rPr>
+          <w:sz w:val="28"/>
+          <w:szCs w:val="28"/>
+        </w:rPr>
+        <w:t xml:space="preserve"> </w:t>
+      </w:r>
+      <w:proofErr w:type="spellStart"/>
+      <w:r>
+        <w:rPr>
+          <w:sz w:val="28"/>
+          <w:szCs w:val="28"/>
+        </w:rPr>
+        <w:t>klijent</w:t>
+      </w:r>
+      <w:proofErr w:type="spellEnd"/>
+      <w:r>
+        <w:rPr>
+          <w:sz w:val="28"/>
+          <w:szCs w:val="28"/>
+        </w:rPr>
+        <w:t xml:space="preserve"> </w:t>
+      </w:r>
+      <w:proofErr w:type="spellStart"/>
+      <w:r>
+        <w:rPr>
+          <w:sz w:val="28"/>
+          <w:szCs w:val="28"/>
+        </w:rPr>
+        <w:t>vrši</w:t>
+      </w:r>
+      <w:proofErr w:type="spellEnd"/>
+      <w:r>
+        <w:rPr>
+          <w:sz w:val="28"/>
+          <w:szCs w:val="28"/>
+        </w:rPr>
+        <w:t xml:space="preserve"> </w:t>
+      </w:r>
+      <w:proofErr w:type="spellStart"/>
+      <w:r>
+        <w:rPr>
+          <w:sz w:val="28"/>
+          <w:szCs w:val="28"/>
+        </w:rPr>
+        <w:t>rezervaciju</w:t>
+      </w:r>
+      <w:proofErr w:type="spellEnd"/>
+      <w:r>
+        <w:rPr>
+          <w:sz w:val="28"/>
+          <w:szCs w:val="28"/>
+        </w:rPr>
+        <w:t xml:space="preserve"> </w:t>
+      </w:r>
+      <w:proofErr w:type="spellStart"/>
+      <w:r>
+        <w:rPr>
+          <w:sz w:val="28"/>
+          <w:szCs w:val="28"/>
+        </w:rPr>
+        <w:t>postojećeg</w:t>
+      </w:r>
+      <w:proofErr w:type="spellEnd"/>
+      <w:r>
+        <w:rPr>
+          <w:sz w:val="28"/>
+          <w:szCs w:val="28"/>
+        </w:rPr>
+        <w:t xml:space="preserve"> </w:t>
+      </w:r>
+      <w:proofErr w:type="spellStart"/>
+      <w:r>
+        <w:rPr>
+          <w:sz w:val="28"/>
+          <w:szCs w:val="28"/>
+        </w:rPr>
+        <w:t>entiteta</w:t>
+      </w:r>
+      <w:proofErr w:type="spellEnd"/>
+    </w:p>
+    <w:p>
+      <w:pPr>
+        <w:rPr>
+          <w:lang w:val="sr-Latn-RS"/>
+        </w:rPr>
+      </w:pPr>
+      <w:r>
+        <w:rPr>
+          <w:lang w:val="sr-Latn-RS"/>
+        </w:rPr>
+        <w:t xml:space="preserve">Brza rezervacija ima predefinisane uslove i </w:t>
+      </w:r>
+      <w:r>
+        <w:rPr>
+          <w:lang w:val="sr-Latn-RS"/>
+        </w:rPr>
+        <w:t>vreme</w:t>
+      </w:r>
+      <w:r>
+        <w:rPr>
+          <w:lang w:val="sr-Latn-RS"/>
+        </w:rPr>
+        <w:t xml:space="preserve"> trejanja i korisnik može jednim klikom da izvrši zakazivanje brze rezervacije.</w:t>
+      </w:r>
+      <w:r>
+        <w:rPr>
+          <w:lang w:val="sr-Latn-RS"/>
+        </w:rPr>
+        <w:t xml:space="preserve"> Tu postoji rizik da i Instruktor i klijent pokusaju da naprave isti termin.</w:t>
+      </w:r>
+    </w:p>
+    <w:p>
+      <w:pPr>
+        <w:rPr>
+          <w:lang w:val="sr-Latn-RS"/>
+        </w:rPr>
+      </w:pPr>
+      <w:r>
+        <w:rPr>
+          <w:lang w:val="sr-Latn-RS"/>
+        </w:rPr>
+        <w:t>Resavanju ovog problema sam pristupio, kao i u prethodnom slucaju, Instruktor je deljeni resurs i njega zakljucavamo.</w:t>
+      </w:r>
+    </w:p>
+    <w:p>
+      <w:pPr>
+        <w:rPr>
+          <w:lang w:val="sr-Latn-RS"/>
+        </w:rPr>
+      </w:pPr>
+      <w:r>
+        <w:rPr>
+          <w:lang w:val="sr-Latn-RS"/>
+        </w:rPr>
+        <w:t xml:space="preserve">U servisu se poziva metoda </w:t>
+      </w:r>
+      <w:r>
+        <w:rPr>
+          <w:lang w:val="sr-Latn-RS"/>
+        </w:rPr>
+        <w:t>createFastReservation</w:t>
+      </w:r>
     </w:p>
     <w:p>
       <w:pPr>
@@ -361,51 +1114,16 @@
           <w:iCs/>
           <w:color w:val="E5C07B"/>
         </w:rPr>
-        <w:t>@Lock</w:t>
-      </w:r>
-      <w:r>
-        <w:rPr>
-          <w:color w:val="BBBBBB"/>
-        </w:rPr>
-        <w:t>(</w:t>
-      </w:r>
-      <w:r>
-        <w:rPr>
-          <w:color w:val="E5C07B"/>
-        </w:rPr>
-        <w:t>LockModeType</w:t>
-      </w:r>
-      <w:r>
-        <w:rPr>
-          <w:color w:val="BBBBBB"/>
-        </w:rPr>
-        <w:t>.</w:t>
-      </w:r>
-      <w:r>
-        <w:rPr>
-          <w:color w:val="D19A66"/>
-        </w:rPr>
-        <w:t>PESSIMISTIC_WRITE</w:t>
-      </w:r>
-      <w:r>
-        <w:rPr>
-          <w:color w:val="BBBBBB"/>
-        </w:rPr>
-        <w:t>)</w:t>
-      </w:r>
-      <w:r>
-        <w:rPr>
-          <w:color w:val="BBBBBB"/>
-        </w:rPr>
-        <w:br/>
-      </w:r>
+        <w:t>@</w:t>
+      </w:r>
+      <w:proofErr w:type="gramStart"/>
       <w:r>
         <w:rPr>
           <w:i/>
           <w:iCs/>
           <w:color w:val="E5C07B"/>
         </w:rPr>
-        <w:t>@Query</w:t>
+        <w:t>Transactional</w:t>
       </w:r>
       <w:r>
         <w:rPr>
@@ -413,123 +1131,18 @@
         </w:rPr>
         <w:t>(</w:t>
       </w:r>
-      <w:r>
-        <w:rPr>
-          <w:color w:val="89CA78"/>
-        </w:rPr>
-        <w:t>"SELECT r FROM AccountDeleteRequest r WHERE r.id=?1"</w:t>
-      </w:r>
-      <w:r>
-        <w:rPr>
-          <w:color w:val="BBBBBB"/>
-        </w:rPr>
-        <w:t>)</w:t>
-      </w:r>
-      <w:r>
-        <w:rPr>
-          <w:color w:val="BBBBBB"/>
-        </w:rPr>
-        <w:br/>
-      </w:r>
-      <w:r>
-        <w:rPr>
-          <w:i/>
-          <w:iCs/>
-          <w:color w:val="E5C07B"/>
-        </w:rPr>
-        <w:t>@QueryHints</w:t>
-      </w:r>
-      <w:r>
-        <w:rPr>
-          <w:color w:val="BBBBBB"/>
-        </w:rPr>
-        <w:t>({</w:t>
-      </w:r>
-      <w:r>
-        <w:rPr>
-          <w:i/>
-          <w:iCs/>
-          <w:color w:val="E5C07B"/>
-        </w:rPr>
-        <w:t>@QueryHint</w:t>
-      </w:r>
-      <w:r>
-        <w:rPr>
-          <w:color w:val="BBBBBB"/>
-        </w:rPr>
-        <w:t>(</w:t>
-      </w:r>
+      <w:proofErr w:type="gramEnd"/>
       <w:r>
         <w:rPr>
           <w:color w:val="D19A66"/>
         </w:rPr>
-        <w:t xml:space="preserve">name </w:t>
+        <w:t xml:space="preserve">readOnly </w:t>
       </w:r>
       <w:r>
         <w:rPr>
           <w:color w:val="BBBBBB"/>
         </w:rPr>
         <w:t xml:space="preserve">= </w:t>
-      </w:r>
-      <w:r>
-        <w:rPr>
-          <w:color w:val="89CA78"/>
-        </w:rPr>
-        <w:t>"javax.persistence.lock.timeout"</w:t>
-      </w:r>
-      <w:r>
-        <w:rPr>
-          <w:color w:val="BBBBBB"/>
-        </w:rPr>
-        <w:t xml:space="preserve">, </w:t>
-      </w:r>
-      <w:r>
-        <w:rPr>
-          <w:color w:val="D19A66"/>
-        </w:rPr>
-        <w:t xml:space="preserve">value </w:t>
-      </w:r>
-      <w:r>
-        <w:rPr>
-          <w:color w:val="BBBBBB"/>
-        </w:rPr>
-        <w:t xml:space="preserve">= </w:t>
-      </w:r>
-      <w:r>
-        <w:rPr>
-          <w:color w:val="89CA78"/>
-        </w:rPr>
-        <w:t>"0"</w:t>
-      </w:r>
-      <w:r>
-        <w:rPr>
-          <w:color w:val="BBBBBB"/>
-        </w:rPr>
-        <w:t>)})</w:t>
-      </w:r>
-      <w:r>
-        <w:rPr>
-          <w:color w:val="BBBBBB"/>
-        </w:rPr>
-        <w:br/>
-      </w:r>
-      <w:r>
-        <w:rPr>
-          <w:color w:val="E5C07B"/>
-        </w:rPr>
-        <w:t xml:space="preserve">AccountDeleteRequest </w:t>
-      </w:r>
-      <w:r>
-        <w:rPr>
-          <w:color w:val="61AFEF"/>
-        </w:rPr>
-        <w:t>getDelReqById</w:t>
-      </w:r>
-      <w:r>
-        <w:rPr>
-          <w:color w:val="BBBBBB"/>
-        </w:rPr>
-        <w:t>(</w:t>
       </w:r>
       <w:r>
         <w:rPr>
@@ -537,14 +1150,1028 @@
           <w:iCs/>
           <w:color w:val="D55FDE"/>
         </w:rPr>
+        <w:t>false</w:t>
+      </w:r>
+      <w:r>
+        <w:rPr>
+          <w:color w:val="BBBBBB"/>
+        </w:rPr>
+        <w:t xml:space="preserve">, </w:t>
+      </w:r>
+      <w:r>
+        <w:rPr>
+          <w:color w:val="D19A66"/>
+        </w:rPr>
+        <w:t xml:space="preserve">propagation </w:t>
+      </w:r>
+      <w:r>
+        <w:rPr>
+          <w:color w:val="BBBBBB"/>
+        </w:rPr>
+        <w:t xml:space="preserve">= </w:t>
+      </w:r>
+      <w:proofErr w:type="spellStart"/>
+      <w:r>
+        <w:rPr>
+          <w:color w:val="E5C07B"/>
+        </w:rPr>
+        <w:t>Propagation</w:t>
+      </w:r>
+      <w:r>
+        <w:rPr>
+          <w:color w:val="BBBBBB"/>
+        </w:rPr>
+        <w:t>.</w:t>
+      </w:r>
+      <w:r>
+        <w:rPr>
+          <w:color w:val="D19A66"/>
+        </w:rPr>
+        <w:t>REQUIRES_NEW</w:t>
+      </w:r>
+      <w:proofErr w:type="spellEnd"/>
+      <w:r>
+        <w:rPr>
+          <w:color w:val="BBBBBB"/>
+        </w:rPr>
+        <w:t>)</w:t>
+      </w:r>
+      <w:r>
+        <w:rPr>
+          <w:color w:val="BBBBBB"/>
+        </w:rPr>
+        <w:br/>
+      </w:r>
+      <w:r>
+        <w:rPr>
+          <w:i/>
+          <w:iCs/>
+          <w:color w:val="D55FDE"/>
+        </w:rPr>
+        <w:t xml:space="preserve">public </w:t>
+      </w:r>
+      <w:r>
+        <w:rPr>
+          <w:color w:val="E5C07B"/>
+        </w:rPr>
+        <w:t xml:space="preserve">String </w:t>
+      </w:r>
+      <w:proofErr w:type="spellStart"/>
+      <w:r>
+        <w:rPr>
+          <w:color w:val="61AFEF"/>
+        </w:rPr>
+        <w:t>createFastReservation</w:t>
+      </w:r>
+      <w:proofErr w:type="spellEnd"/>
+      <w:r>
+        <w:rPr>
+          <w:color w:val="BBBBBB"/>
+        </w:rPr>
+        <w:t>(</w:t>
+      </w:r>
+      <w:r>
+        <w:rPr>
+          <w:color w:val="E5C07B"/>
+        </w:rPr>
+        <w:t xml:space="preserve">String </w:t>
+      </w:r>
+      <w:r>
+        <w:rPr>
+          <w:color w:val="D19A66"/>
+        </w:rPr>
+        <w:t>username</w:t>
+      </w:r>
+      <w:r>
+        <w:rPr>
+          <w:color w:val="BBBBBB"/>
+        </w:rPr>
+        <w:t xml:space="preserve">, </w:t>
+      </w:r>
+      <w:proofErr w:type="spellStart"/>
+      <w:r>
+        <w:rPr>
+          <w:color w:val="E5C07B"/>
+        </w:rPr>
+        <w:t>NewInstructorFastReservationDTO</w:t>
+      </w:r>
+      <w:proofErr w:type="spellEnd"/>
+      <w:r>
+        <w:rPr>
+          <w:color w:val="E5C07B"/>
+        </w:rPr>
+        <w:t xml:space="preserve"> </w:t>
+      </w:r>
+      <w:proofErr w:type="spellStart"/>
+      <w:r>
+        <w:rPr>
+          <w:color w:val="D19A66"/>
+        </w:rPr>
+        <w:t>newInstructorFastReservationDTO</w:t>
+      </w:r>
+      <w:proofErr w:type="spellEnd"/>
+      <w:r>
+        <w:rPr>
+          <w:color w:val="BBBBBB"/>
+        </w:rPr>
+        <w:t>)</w:t>
+      </w:r>
+    </w:p>
+    <w:p>
+      <w:pPr>
+        <w:rPr>
+          <w:lang w:val="sr-Latn-RS"/>
+        </w:rPr>
+      </w:pPr>
+    </w:p>
+    <w:p>
+      <w:pPr>
+        <w:rPr>
+          <w:lang w:val="sr-Latn-RS"/>
+        </w:rPr>
+      </w:pPr>
+      <w:r>
+        <w:rPr>
+          <w:lang w:val="sr-Latn-RS"/>
+        </w:rPr>
+        <w:t>A klijent poziva metodu</w:t>
+      </w:r>
+      <w:r>
+        <w:rPr>
+          <w:lang w:val="sr-Latn-RS"/>
+        </w:rPr>
+        <w:t xml:space="preserve"> </w:t>
+      </w:r>
+      <w:r>
+        <w:rPr>
+          <w:lang w:val="sr-Latn-RS"/>
+        </w:rPr>
+        <w:t>reserveAdventureByClient</w:t>
+      </w:r>
+    </w:p>
+    <w:p>
+      <w:pPr>
+        <w:pStyle w:val="HTMLPreformatted"/>
+        <w:shd w:val="clear" w:color="auto" w:fill="282C34"/>
+        <w:rPr>
+          <w:color w:val="BBBBBB"/>
+        </w:rPr>
+      </w:pPr>
+      <w:r>
+        <w:rPr>
+          <w:i/>
+          <w:iCs/>
+          <w:color w:val="E5C07B"/>
+        </w:rPr>
+        <w:t>@</w:t>
+      </w:r>
+      <w:proofErr w:type="gramStart"/>
+      <w:r>
+        <w:rPr>
+          <w:i/>
+          <w:iCs/>
+          <w:color w:val="E5C07B"/>
+        </w:rPr>
+        <w:t>Transactional</w:t>
+      </w:r>
+      <w:r>
+        <w:rPr>
+          <w:color w:val="BBBBBB"/>
+        </w:rPr>
+        <w:t>(</w:t>
+      </w:r>
+      <w:proofErr w:type="gramEnd"/>
+      <w:r>
+        <w:rPr>
+          <w:color w:val="D19A66"/>
+        </w:rPr>
+        <w:t xml:space="preserve">readOnly </w:t>
+      </w:r>
+      <w:r>
+        <w:rPr>
+          <w:color w:val="BBBBBB"/>
+        </w:rPr>
+        <w:t xml:space="preserve">= </w:t>
+      </w:r>
+      <w:r>
+        <w:rPr>
+          <w:i/>
+          <w:iCs/>
+          <w:color w:val="D55FDE"/>
+        </w:rPr>
+        <w:t>false</w:t>
+      </w:r>
+      <w:r>
+        <w:rPr>
+          <w:color w:val="BBBBBB"/>
+        </w:rPr>
+        <w:t xml:space="preserve">, </w:t>
+      </w:r>
+      <w:r>
+        <w:rPr>
+          <w:color w:val="D19A66"/>
+        </w:rPr>
+        <w:t xml:space="preserve">propagation </w:t>
+      </w:r>
+      <w:r>
+        <w:rPr>
+          <w:color w:val="BBBBBB"/>
+        </w:rPr>
+        <w:t xml:space="preserve">= </w:t>
+      </w:r>
+      <w:proofErr w:type="spellStart"/>
+      <w:r>
+        <w:rPr>
+          <w:color w:val="E5C07B"/>
+        </w:rPr>
+        <w:t>Propagation</w:t>
+      </w:r>
+      <w:r>
+        <w:rPr>
+          <w:color w:val="BBBBBB"/>
+        </w:rPr>
+        <w:t>.</w:t>
+      </w:r>
+      <w:r>
+        <w:rPr>
+          <w:color w:val="D19A66"/>
+        </w:rPr>
+        <w:t>REQUIRES_NEW</w:t>
+      </w:r>
+      <w:proofErr w:type="spellEnd"/>
+      <w:r>
+        <w:rPr>
+          <w:color w:val="BBBBBB"/>
+        </w:rPr>
+        <w:t>)</w:t>
+      </w:r>
+      <w:r>
+        <w:rPr>
+          <w:color w:val="BBBBBB"/>
+        </w:rPr>
+        <w:br/>
+        <w:t xml:space="preserve">   </w:t>
+      </w:r>
+      <w:r>
+        <w:rPr>
+          <w:i/>
+          <w:iCs/>
+          <w:color w:val="D55FDE"/>
+        </w:rPr>
+        <w:t xml:space="preserve">public </w:t>
+      </w:r>
+      <w:proofErr w:type="spellStart"/>
+      <w:r>
+        <w:rPr>
+          <w:color w:val="E5C07B"/>
+        </w:rPr>
+        <w:t>InstructorReservation</w:t>
+      </w:r>
+      <w:proofErr w:type="spellEnd"/>
+      <w:r>
+        <w:rPr>
+          <w:color w:val="E5C07B"/>
+        </w:rPr>
+        <w:t xml:space="preserve"> </w:t>
+      </w:r>
+      <w:proofErr w:type="spellStart"/>
+      <w:r>
+        <w:rPr>
+          <w:color w:val="61AFEF"/>
+        </w:rPr>
+        <w:t>reserveAdventureByClient</w:t>
+      </w:r>
+      <w:proofErr w:type="spellEnd"/>
+      <w:r>
+        <w:rPr>
+          <w:color w:val="BBBBBB"/>
+        </w:rPr>
+        <w:t>(</w:t>
+      </w:r>
+      <w:proofErr w:type="spellStart"/>
+      <w:r>
+        <w:rPr>
+          <w:color w:val="E5C07B"/>
+        </w:rPr>
+        <w:t>ClientAdventureReservationDTO</w:t>
+      </w:r>
+      <w:proofErr w:type="spellEnd"/>
+      <w:r>
+        <w:rPr>
+          <w:color w:val="E5C07B"/>
+        </w:rPr>
+        <w:t xml:space="preserve"> </w:t>
+      </w:r>
+      <w:proofErr w:type="spellStart"/>
+      <w:r>
+        <w:rPr>
+          <w:color w:val="D19A66"/>
+        </w:rPr>
+        <w:t>dto</w:t>
+      </w:r>
+      <w:proofErr w:type="spellEnd"/>
+      <w:r>
+        <w:rPr>
+          <w:color w:val="BBBBBB"/>
+        </w:rPr>
+        <w:t xml:space="preserve">, </w:t>
+      </w:r>
+      <w:r>
+        <w:rPr>
+          <w:color w:val="E5C07B"/>
+        </w:rPr>
+        <w:t xml:space="preserve">Client </w:t>
+      </w:r>
+      <w:r>
+        <w:rPr>
+          <w:color w:val="D19A66"/>
+        </w:rPr>
+        <w:t>client</w:t>
+      </w:r>
+      <w:r>
+        <w:rPr>
+          <w:color w:val="BBBBBB"/>
+        </w:rPr>
+        <w:t>)</w:t>
+      </w:r>
+    </w:p>
+    <w:p>
+      <w:pPr>
+        <w:rPr>
+          <w:lang w:val="sr-Latn-RS"/>
+        </w:rPr>
+      </w:pPr>
+    </w:p>
+    <w:p>
+      <w:pPr>
+        <w:rPr>
+          <w:sz w:val="28"/>
+          <w:szCs w:val="28"/>
+        </w:rPr>
+      </w:pPr>
+      <w:r>
+        <w:rPr>
+          <w:sz w:val="28"/>
+          <w:szCs w:val="28"/>
+        </w:rPr>
+        <w:t>3</w:t>
+      </w:r>
+      <w:r>
+        <w:rPr>
+          <w:sz w:val="28"/>
+          <w:szCs w:val="28"/>
+        </w:rPr>
+        <w:t xml:space="preserve">. </w:t>
+      </w:r>
+      <w:r>
+        <w:rPr>
+          <w:sz w:val="28"/>
+          <w:szCs w:val="28"/>
+        </w:rPr>
+        <w:t>N</w:t>
+      </w:r>
+      <w:r>
+        <w:rPr>
+          <w:sz w:val="28"/>
+          <w:szCs w:val="28"/>
+        </w:rPr>
+        <w:t xml:space="preserve">a </w:t>
+      </w:r>
+      <w:proofErr w:type="spellStart"/>
+      <w:r>
+        <w:rPr>
+          <w:sz w:val="28"/>
+          <w:szCs w:val="28"/>
+        </w:rPr>
+        <w:t>jedan</w:t>
+      </w:r>
+      <w:proofErr w:type="spellEnd"/>
+      <w:r>
+        <w:rPr>
+          <w:sz w:val="28"/>
+          <w:szCs w:val="28"/>
+        </w:rPr>
+        <w:t xml:space="preserve"> </w:t>
+      </w:r>
+      <w:proofErr w:type="spellStart"/>
+      <w:r>
+        <w:rPr>
+          <w:sz w:val="28"/>
+          <w:szCs w:val="28"/>
+        </w:rPr>
+        <w:t>zahtev</w:t>
+      </w:r>
+      <w:proofErr w:type="spellEnd"/>
+      <w:r>
+        <w:rPr>
+          <w:sz w:val="28"/>
+          <w:szCs w:val="28"/>
+        </w:rPr>
+        <w:t xml:space="preserve"> za </w:t>
+      </w:r>
+      <w:proofErr w:type="spellStart"/>
+      <w:r>
+        <w:rPr>
+          <w:sz w:val="28"/>
+          <w:szCs w:val="28"/>
+        </w:rPr>
+        <w:t>brisanje</w:t>
+      </w:r>
+      <w:proofErr w:type="spellEnd"/>
+      <w:r>
+        <w:rPr>
+          <w:sz w:val="28"/>
+          <w:szCs w:val="28"/>
+        </w:rPr>
+        <w:t xml:space="preserve"> </w:t>
+      </w:r>
+      <w:proofErr w:type="spellStart"/>
+      <w:r>
+        <w:rPr>
+          <w:sz w:val="28"/>
+          <w:szCs w:val="28"/>
+        </w:rPr>
+        <w:t>naloga</w:t>
+      </w:r>
+      <w:proofErr w:type="spellEnd"/>
+      <w:r>
+        <w:rPr>
+          <w:sz w:val="28"/>
+          <w:szCs w:val="28"/>
+        </w:rPr>
+        <w:t xml:space="preserve"> </w:t>
+      </w:r>
+      <w:proofErr w:type="spellStart"/>
+      <w:r>
+        <w:rPr>
+          <w:sz w:val="28"/>
+          <w:szCs w:val="28"/>
+        </w:rPr>
+        <w:t>može</w:t>
+      </w:r>
+      <w:proofErr w:type="spellEnd"/>
+      <w:r>
+        <w:rPr>
+          <w:sz w:val="28"/>
+          <w:szCs w:val="28"/>
+        </w:rPr>
+        <w:t xml:space="preserve"> da </w:t>
+      </w:r>
+      <w:proofErr w:type="spellStart"/>
+      <w:r>
+        <w:rPr>
+          <w:sz w:val="28"/>
+          <w:szCs w:val="28"/>
+        </w:rPr>
+        <w:t>odgovori</w:t>
+      </w:r>
+      <w:proofErr w:type="spellEnd"/>
+      <w:r>
+        <w:rPr>
+          <w:sz w:val="28"/>
+          <w:szCs w:val="28"/>
+        </w:rPr>
+        <w:t xml:space="preserve"> </w:t>
+      </w:r>
+      <w:proofErr w:type="spellStart"/>
+      <w:r>
+        <w:rPr>
+          <w:sz w:val="28"/>
+          <w:szCs w:val="28"/>
+        </w:rPr>
+        <w:t>samo</w:t>
+      </w:r>
+      <w:proofErr w:type="spellEnd"/>
+      <w:r>
+        <w:rPr>
+          <w:sz w:val="28"/>
+          <w:szCs w:val="28"/>
+        </w:rPr>
+        <w:t xml:space="preserve"> </w:t>
+      </w:r>
+      <w:proofErr w:type="spellStart"/>
+      <w:r>
+        <w:rPr>
+          <w:sz w:val="28"/>
+          <w:szCs w:val="28"/>
+        </w:rPr>
+        <w:t>jedan</w:t>
+      </w:r>
+      <w:proofErr w:type="spellEnd"/>
+      <w:r>
+        <w:rPr>
+          <w:sz w:val="28"/>
+          <w:szCs w:val="28"/>
+        </w:rPr>
+        <w:t xml:space="preserve"> administrator </w:t>
+      </w:r>
+      <w:proofErr w:type="spellStart"/>
+      <w:r>
+        <w:rPr>
+          <w:sz w:val="28"/>
+          <w:szCs w:val="28"/>
+        </w:rPr>
+        <w:t>sistema</w:t>
+      </w:r>
+      <w:proofErr w:type="spellEnd"/>
+    </w:p>
+    <w:p>
+      <w:pPr>
+        <w:rPr>
+          <w:lang w:val="sr-Latn-RS"/>
+        </w:rPr>
+      </w:pPr>
+      <w:r>
+        <w:rPr>
+          <w:lang w:val="sr-Latn-RS"/>
+        </w:rPr>
+        <w:t xml:space="preserve">Admin na sistemu ima mogucnost </w:t>
+      </w:r>
+      <w:r>
+        <w:rPr>
+          <w:lang w:val="sr-Latn-RS"/>
+        </w:rPr>
+        <w:t>da gleda i odgovara na zahteve brisanja naloga</w:t>
+      </w:r>
+      <w:r>
+        <w:rPr>
+          <w:lang w:val="sr-Latn-RS"/>
+        </w:rPr>
+        <w:t xml:space="preserve">. </w:t>
+      </w:r>
+    </w:p>
+    <w:p>
+      <w:pPr>
+        <w:rPr>
+          <w:lang w:val="sr-Latn-RS"/>
+        </w:rPr>
+      </w:pPr>
+      <w:r>
+        <w:rPr>
+          <w:lang w:val="sr-Latn-RS"/>
+        </w:rPr>
+        <w:t xml:space="preserve">Scenario: </w:t>
+      </w:r>
+      <w:r>
+        <w:rPr>
+          <w:lang w:val="sr-Latn-RS"/>
+        </w:rPr>
+        <w:t>Imamo dva admina koja u isto vreme zele da odgovore na zahtev za brisanje naloga. Kad admin posalje odgovor na bekend, vrsi se validacija, provera da li je zahtev u stanju PENDING, u suprotnom</w:t>
+      </w:r>
+      <w:r>
+        <w:rPr>
+          <w:lang w:val="sr-Latn-RS"/>
+        </w:rPr>
+        <w:t xml:space="preserve"> nije moguce odgovoriti na zahtev. Problem se javlja kada dva admina istovremeno pokusaju da odgovore na zahtev, tada ce zahtev od onog sporijeg admina stici nesto kasnije od prvog ali ako dovoljno brzo stigne, tako da odgovor prvog admina jos nije promenio stanje baze, javlja se problem. Zato zakljucavamo resurs pesimisticki.</w:t>
+      </w:r>
+    </w:p>
+    <w:p>
+      <w:pPr>
+        <w:pStyle w:val="HTMLPreformatted"/>
+        <w:shd w:val="clear" w:color="auto" w:fill="282C34"/>
+        <w:rPr>
+          <w:color w:val="BBBBBB"/>
+        </w:rPr>
+      </w:pPr>
+      <w:r>
+        <w:rPr>
+          <w:i/>
+          <w:iCs/>
+          <w:color w:val="E5C07B"/>
+        </w:rPr>
+        <w:t>@</w:t>
+      </w:r>
+      <w:proofErr w:type="gramStart"/>
+      <w:r>
+        <w:rPr>
+          <w:i/>
+          <w:iCs/>
+          <w:color w:val="E5C07B"/>
+        </w:rPr>
+        <w:t>Transactional</w:t>
+      </w:r>
+      <w:r>
+        <w:rPr>
+          <w:color w:val="BBBBBB"/>
+        </w:rPr>
+        <w:t>(</w:t>
+      </w:r>
+      <w:proofErr w:type="gramEnd"/>
+      <w:r>
+        <w:rPr>
+          <w:color w:val="D19A66"/>
+        </w:rPr>
+        <w:t xml:space="preserve">readOnly </w:t>
+      </w:r>
+      <w:r>
+        <w:rPr>
+          <w:color w:val="BBBBBB"/>
+        </w:rPr>
+        <w:t xml:space="preserve">= </w:t>
+      </w:r>
+      <w:r>
+        <w:rPr>
+          <w:i/>
+          <w:iCs/>
+          <w:color w:val="D55FDE"/>
+        </w:rPr>
+        <w:t>false</w:t>
+      </w:r>
+      <w:r>
+        <w:rPr>
+          <w:color w:val="BBBBBB"/>
+        </w:rPr>
+        <w:t xml:space="preserve">, </w:t>
+      </w:r>
+      <w:r>
+        <w:rPr>
+          <w:color w:val="D19A66"/>
+        </w:rPr>
+        <w:t xml:space="preserve">propagation </w:t>
+      </w:r>
+      <w:r>
+        <w:rPr>
+          <w:color w:val="BBBBBB"/>
+        </w:rPr>
+        <w:t xml:space="preserve">= </w:t>
+      </w:r>
+      <w:proofErr w:type="spellStart"/>
+      <w:r>
+        <w:rPr>
+          <w:color w:val="E5C07B"/>
+        </w:rPr>
+        <w:t>Propagation</w:t>
+      </w:r>
+      <w:r>
+        <w:rPr>
+          <w:color w:val="BBBBBB"/>
+        </w:rPr>
+        <w:t>.</w:t>
+      </w:r>
+      <w:r>
+        <w:rPr>
+          <w:color w:val="D19A66"/>
+        </w:rPr>
+        <w:t>REQUIRES_NEW</w:t>
+      </w:r>
+      <w:proofErr w:type="spellEnd"/>
+      <w:r>
+        <w:rPr>
+          <w:color w:val="BBBBBB"/>
+        </w:rPr>
+        <w:t>)</w:t>
+      </w:r>
+      <w:r>
+        <w:rPr>
+          <w:color w:val="BBBBBB"/>
+        </w:rPr>
+        <w:br/>
+        <w:t xml:space="preserve">   </w:t>
+      </w:r>
+      <w:r>
+        <w:rPr>
+          <w:i/>
+          <w:iCs/>
+          <w:color w:val="D55FDE"/>
+        </w:rPr>
+        <w:t xml:space="preserve">public </w:t>
+      </w:r>
+      <w:proofErr w:type="spellStart"/>
+      <w:r>
+        <w:rPr>
+          <w:i/>
+          <w:iCs/>
+          <w:color w:val="D55FDE"/>
+        </w:rPr>
+        <w:t>boolean</w:t>
+      </w:r>
+      <w:proofErr w:type="spellEnd"/>
+      <w:r>
+        <w:rPr>
+          <w:i/>
+          <w:iCs/>
+          <w:color w:val="D55FDE"/>
+        </w:rPr>
+        <w:t xml:space="preserve"> </w:t>
+      </w:r>
+      <w:proofErr w:type="spellStart"/>
+      <w:r>
+        <w:rPr>
+          <w:color w:val="61AFEF"/>
+        </w:rPr>
+        <w:t>setAdminRespons</w:t>
+      </w:r>
+      <w:proofErr w:type="spellEnd"/>
+      <w:r>
+        <w:rPr>
+          <w:color w:val="BBBBBB"/>
+        </w:rPr>
+        <w:t>(</w:t>
+      </w:r>
+      <w:proofErr w:type="spellStart"/>
+      <w:r>
+        <w:rPr>
+          <w:color w:val="E5C07B"/>
+        </w:rPr>
+        <w:t>AdminResponseToAccDelReqDTO</w:t>
+      </w:r>
+      <w:proofErr w:type="spellEnd"/>
+      <w:r>
+        <w:rPr>
+          <w:color w:val="E5C07B"/>
+        </w:rPr>
+        <w:t xml:space="preserve"> </w:t>
+      </w:r>
+      <w:proofErr w:type="spellStart"/>
+      <w:r>
+        <w:rPr>
+          <w:color w:val="D19A66"/>
+        </w:rPr>
+        <w:t>adminResponseToAccDelReqDTO</w:t>
+      </w:r>
+      <w:proofErr w:type="spellEnd"/>
+      <w:r>
+        <w:rPr>
+          <w:color w:val="BBBBBB"/>
+        </w:rPr>
+        <w:t xml:space="preserve">, </w:t>
+      </w:r>
+      <w:r>
+        <w:rPr>
+          <w:color w:val="E5C07B"/>
+        </w:rPr>
+        <w:t xml:space="preserve">String </w:t>
+      </w:r>
+      <w:proofErr w:type="spellStart"/>
+      <w:r>
+        <w:rPr>
+          <w:color w:val="D19A66"/>
+        </w:rPr>
+        <w:t>adminEmail</w:t>
+      </w:r>
+      <w:proofErr w:type="spellEnd"/>
+      <w:r>
+        <w:rPr>
+          <w:color w:val="BBBBBB"/>
+        </w:rPr>
+        <w:t>)</w:t>
+      </w:r>
+    </w:p>
+    <w:p>
+      <w:pPr>
+        <w:rPr>
+          <w:lang w:val="sr-Latn-RS"/>
+        </w:rPr>
+      </w:pPr>
+    </w:p>
+    <w:p>
+      <w:pPr>
+        <w:pStyle w:val="HTMLPreformatted"/>
+        <w:shd w:val="clear" w:color="auto" w:fill="282C34"/>
+        <w:rPr>
+          <w:color w:val="BBBBBB"/>
+        </w:rPr>
+      </w:pPr>
+      <w:r>
+        <w:rPr>
+          <w:i/>
+          <w:iCs/>
+          <w:color w:val="E5C07B"/>
+        </w:rPr>
+        <w:t>@</w:t>
+      </w:r>
+      <w:proofErr w:type="gramStart"/>
+      <w:r>
+        <w:rPr>
+          <w:i/>
+          <w:iCs/>
+          <w:color w:val="E5C07B"/>
+        </w:rPr>
+        <w:t>Lock</w:t>
+      </w:r>
+      <w:r>
+        <w:rPr>
+          <w:color w:val="BBBBBB"/>
+        </w:rPr>
+        <w:t>(</w:t>
+      </w:r>
+      <w:proofErr w:type="gramEnd"/>
+      <w:r>
+        <w:rPr>
+          <w:color w:val="E5C07B"/>
+        </w:rPr>
+        <w:t>LockModeType</w:t>
+      </w:r>
+      <w:r>
+        <w:rPr>
+          <w:color w:val="BBBBBB"/>
+        </w:rPr>
+        <w:t>.</w:t>
+      </w:r>
+      <w:r>
+        <w:rPr>
+          <w:color w:val="D19A66"/>
+        </w:rPr>
+        <w:t>PESSIMISTIC_WRITE</w:t>
+      </w:r>
+      <w:r>
+        <w:rPr>
+          <w:color w:val="BBBBBB"/>
+        </w:rPr>
+        <w:t>)</w:t>
+      </w:r>
+      <w:r>
+        <w:rPr>
+          <w:color w:val="BBBBBB"/>
+        </w:rPr>
+        <w:br/>
+      </w:r>
+      <w:r>
+        <w:rPr>
+          <w:i/>
+          <w:iCs/>
+          <w:color w:val="E5C07B"/>
+        </w:rPr>
+        <w:t>@Query</w:t>
+      </w:r>
+      <w:r>
+        <w:rPr>
+          <w:color w:val="BBBBBB"/>
+        </w:rPr>
+        <w:t>(</w:t>
+      </w:r>
+      <w:r>
+        <w:rPr>
+          <w:color w:val="89CA78"/>
+        </w:rPr>
+        <w:t xml:space="preserve">"SELECT r FROM </w:t>
+      </w:r>
+      <w:proofErr w:type="spellStart"/>
+      <w:r>
+        <w:rPr>
+          <w:color w:val="89CA78"/>
+        </w:rPr>
+        <w:t>AccountDeleteRequest</w:t>
+      </w:r>
+      <w:proofErr w:type="spellEnd"/>
+      <w:r>
+        <w:rPr>
+          <w:color w:val="89CA78"/>
+        </w:rPr>
+        <w:t xml:space="preserve"> r WHERE r.id=?1"</w:t>
+      </w:r>
+      <w:r>
+        <w:rPr>
+          <w:color w:val="BBBBBB"/>
+        </w:rPr>
+        <w:t>)</w:t>
+      </w:r>
+      <w:r>
+        <w:rPr>
+          <w:color w:val="BBBBBB"/>
+        </w:rPr>
+        <w:br/>
+      </w:r>
+      <w:r>
+        <w:rPr>
+          <w:i/>
+          <w:iCs/>
+          <w:color w:val="E5C07B"/>
+        </w:rPr>
+        <w:t>@QueryHints</w:t>
+      </w:r>
+      <w:r>
+        <w:rPr>
+          <w:color w:val="BBBBBB"/>
+        </w:rPr>
+        <w:t>({</w:t>
+      </w:r>
+      <w:r>
+        <w:rPr>
+          <w:i/>
+          <w:iCs/>
+          <w:color w:val="E5C07B"/>
+        </w:rPr>
+        <w:t>@QueryHint</w:t>
+      </w:r>
+      <w:r>
+        <w:rPr>
+          <w:color w:val="BBBBBB"/>
+        </w:rPr>
+        <w:t>(</w:t>
+      </w:r>
+      <w:r>
+        <w:rPr>
+          <w:color w:val="D19A66"/>
+        </w:rPr>
+        <w:t xml:space="preserve">name </w:t>
+      </w:r>
+      <w:r>
+        <w:rPr>
+          <w:color w:val="BBBBBB"/>
+        </w:rPr>
+        <w:t xml:space="preserve">= </w:t>
+      </w:r>
+      <w:r>
+        <w:rPr>
+          <w:color w:val="89CA78"/>
+        </w:rPr>
+        <w:t>"</w:t>
+      </w:r>
+      <w:proofErr w:type="spellStart"/>
+      <w:r>
+        <w:rPr>
+          <w:color w:val="89CA78"/>
+        </w:rPr>
+        <w:t>javax.persistence.lock.timeout</w:t>
+      </w:r>
+      <w:proofErr w:type="spellEnd"/>
+      <w:r>
+        <w:rPr>
+          <w:color w:val="89CA78"/>
+        </w:rPr>
+        <w:t>"</w:t>
+      </w:r>
+      <w:r>
+        <w:rPr>
+          <w:color w:val="BBBBBB"/>
+        </w:rPr>
+        <w:t xml:space="preserve">, </w:t>
+      </w:r>
+      <w:r>
+        <w:rPr>
+          <w:color w:val="D19A66"/>
+        </w:rPr>
+        <w:t xml:space="preserve">value </w:t>
+      </w:r>
+      <w:r>
+        <w:rPr>
+          <w:color w:val="BBBBBB"/>
+        </w:rPr>
+        <w:t xml:space="preserve">= </w:t>
+      </w:r>
+      <w:r>
+        <w:rPr>
+          <w:color w:val="89CA78"/>
+        </w:rPr>
+        <w:t>"0"</w:t>
+      </w:r>
+      <w:r>
+        <w:rPr>
+          <w:color w:val="BBBBBB"/>
+        </w:rPr>
+        <w:t>)})</w:t>
+      </w:r>
+      <w:r>
+        <w:rPr>
+          <w:color w:val="BBBBBB"/>
+        </w:rPr>
+        <w:br/>
+      </w:r>
+      <w:proofErr w:type="spellStart"/>
+      <w:r>
+        <w:rPr>
+          <w:color w:val="E5C07B"/>
+        </w:rPr>
+        <w:t>AccountDeleteRequest</w:t>
+      </w:r>
+      <w:proofErr w:type="spellEnd"/>
+      <w:r>
+        <w:rPr>
+          <w:color w:val="E5C07B"/>
+        </w:rPr>
+        <w:t xml:space="preserve"> </w:t>
+      </w:r>
+      <w:proofErr w:type="spellStart"/>
+      <w:r>
+        <w:rPr>
+          <w:color w:val="61AFEF"/>
+        </w:rPr>
+        <w:t>getDelReqById</w:t>
+      </w:r>
+      <w:proofErr w:type="spellEnd"/>
+      <w:r>
+        <w:rPr>
+          <w:color w:val="BBBBBB"/>
+        </w:rPr>
+        <w:t>(</w:t>
+      </w:r>
+      <w:r>
+        <w:rPr>
+          <w:i/>
+          <w:iCs/>
+          <w:color w:val="D55FDE"/>
+        </w:rPr>
         <w:t xml:space="preserve">int </w:t>
       </w:r>
+      <w:proofErr w:type="spellStart"/>
       <w:r>
         <w:rPr>
           <w:color w:val="D19A66"/>
         </w:rPr>
         <w:t>idRequest</w:t>
       </w:r>
+      <w:proofErr w:type="spellEnd"/>
       <w:r>
         <w:rPr>
           <w:color w:val="BBBBBB"/>
@@ -570,7 +2197,6 @@
           <w:noProof/>
           <w:lang w:val="sr-Latn-RS"/>
         </w:rPr>
-        <w:lastRenderedPageBreak/>
         <w:drawing>
           <wp:inline distT="0" distB="0" distL="0" distR="0" wp14:anchorId="13CC1C47" wp14:editId="42633347">
             <wp:extent cx="5991225" cy="2131695"/>
@@ -661,8 +2287,113 @@
           <w:sz w:val="28"/>
           <w:szCs w:val="28"/>
         </w:rPr>
-        <w:t>a jednu žalbu može da odgovori samo jedan administrator sistema</w:t>
-      </w:r>
+        <w:t xml:space="preserve">a </w:t>
+      </w:r>
+      <w:proofErr w:type="spellStart"/>
+      <w:r>
+        <w:rPr>
+          <w:sz w:val="28"/>
+          <w:szCs w:val="28"/>
+        </w:rPr>
+        <w:t>jednu</w:t>
+      </w:r>
+      <w:proofErr w:type="spellEnd"/>
+      <w:r>
+        <w:rPr>
+          <w:sz w:val="28"/>
+          <w:szCs w:val="28"/>
+        </w:rPr>
+        <w:t xml:space="preserve"> </w:t>
+      </w:r>
+      <w:proofErr w:type="spellStart"/>
+      <w:r>
+        <w:rPr>
+          <w:sz w:val="28"/>
+          <w:szCs w:val="28"/>
+        </w:rPr>
+        <w:t>žalbu</w:t>
+      </w:r>
+      <w:proofErr w:type="spellEnd"/>
+      <w:r>
+        <w:rPr>
+          <w:sz w:val="28"/>
+          <w:szCs w:val="28"/>
+        </w:rPr>
+        <w:t xml:space="preserve"> </w:t>
+      </w:r>
+      <w:proofErr w:type="spellStart"/>
+      <w:r>
+        <w:rPr>
+          <w:sz w:val="28"/>
+          <w:szCs w:val="28"/>
+        </w:rPr>
+        <w:t>može</w:t>
+      </w:r>
+      <w:proofErr w:type="spellEnd"/>
+      <w:r>
+        <w:rPr>
+          <w:sz w:val="28"/>
+          <w:szCs w:val="28"/>
+        </w:rPr>
+        <w:t xml:space="preserve"> da </w:t>
+      </w:r>
+      <w:proofErr w:type="spellStart"/>
+      <w:r>
+        <w:rPr>
+          <w:sz w:val="28"/>
+          <w:szCs w:val="28"/>
+        </w:rPr>
+        <w:t>odgovori</w:t>
+      </w:r>
+      <w:proofErr w:type="spellEnd"/>
+      <w:r>
+        <w:rPr>
+          <w:sz w:val="28"/>
+          <w:szCs w:val="28"/>
+        </w:rPr>
+        <w:t xml:space="preserve"> </w:t>
+      </w:r>
+      <w:proofErr w:type="spellStart"/>
+      <w:r>
+        <w:rPr>
+          <w:sz w:val="28"/>
+          <w:szCs w:val="28"/>
+        </w:rPr>
+        <w:t>samo</w:t>
+      </w:r>
+      <w:proofErr w:type="spellEnd"/>
+      <w:r>
+        <w:rPr>
+          <w:sz w:val="28"/>
+          <w:szCs w:val="28"/>
+        </w:rPr>
+        <w:t xml:space="preserve"> </w:t>
+      </w:r>
+      <w:proofErr w:type="spellStart"/>
+      <w:r>
+        <w:rPr>
+          <w:sz w:val="28"/>
+          <w:szCs w:val="28"/>
+        </w:rPr>
+        <w:t>jedan</w:t>
+      </w:r>
+      <w:proofErr w:type="spellEnd"/>
+      <w:r>
+        <w:rPr>
+          <w:sz w:val="28"/>
+          <w:szCs w:val="28"/>
+        </w:rPr>
+        <w:t xml:space="preserve"> administrator </w:t>
+      </w:r>
+      <w:proofErr w:type="spellStart"/>
+      <w:r>
+        <w:rPr>
+          <w:sz w:val="28"/>
+          <w:szCs w:val="28"/>
+        </w:rPr>
+        <w:t>sistema</w:t>
+      </w:r>
+      <w:proofErr w:type="spellEnd"/>
     </w:p>
     <w:p>
       <w:pPr>
@@ -742,6 +2473,7 @@
         <w:rPr>
           <w:lang w:val="sr-Latn-RS"/>
         </w:rPr>
+        <w:lastRenderedPageBreak/>
         <w:t>Problem koji se moze dogoditi je da za jednu zalbu, klijentu i instruktoru dodj</w:t>
       </w:r>
       <w:r>
@@ -845,51 +2577,16 @@
           <w:iCs/>
           <w:color w:val="E5C07B"/>
         </w:rPr>
-        <w:t>@Lock</w:t>
-      </w:r>
-      <w:r>
-        <w:rPr>
-          <w:color w:val="BBBBBB"/>
-        </w:rPr>
-        <w:t>(</w:t>
-      </w:r>
-      <w:r>
-        <w:rPr>
-          <w:color w:val="E5C07B"/>
-        </w:rPr>
-        <w:t>LockModeType</w:t>
-      </w:r>
-      <w:r>
-        <w:rPr>
-          <w:color w:val="BBBBBB"/>
-        </w:rPr>
-        <w:t>.</w:t>
-      </w:r>
-      <w:r>
-        <w:rPr>
-          <w:color w:val="D19A66"/>
-        </w:rPr>
-        <w:t>PESSIMISTIC_WRITE</w:t>
-      </w:r>
-      <w:r>
-        <w:rPr>
-          <w:color w:val="BBBBBB"/>
-        </w:rPr>
-        <w:t>)</w:t>
-      </w:r>
-      <w:r>
-        <w:rPr>
-          <w:color w:val="BBBBBB"/>
-        </w:rPr>
-        <w:br/>
-      </w:r>
+        <w:t>@</w:t>
+      </w:r>
+      <w:proofErr w:type="gramStart"/>
       <w:r>
         <w:rPr>
           <w:i/>
           <w:iCs/>
           <w:color w:val="E5C07B"/>
         </w:rPr>
-        <w:t>@Query</w:t>
+        <w:t>Lock</w:t>
       </w:r>
       <w:r>
         <w:rPr>
@@ -897,11 +2594,24 @@
         </w:rPr>
         <w:t>(</w:t>
       </w:r>
-      <w:r>
-        <w:rPr>
-          <w:color w:val="89CA78"/>
-        </w:rPr>
-        <w:t>"SELECT r FROM Complaint r WHERE r.id=?1"</w:t>
+      <w:proofErr w:type="gramEnd"/>
+      <w:r>
+        <w:rPr>
+          <w:color w:val="E5C07B"/>
+        </w:rPr>
+        <w:t>LockModeType</w:t>
+      </w:r>
+      <w:r>
+        <w:rPr>
+          <w:color w:val="BBBBBB"/>
+        </w:rPr>
+        <w:t>.</w:t>
+      </w:r>
+      <w:r>
+        <w:rPr>
+          <w:color w:val="D19A66"/>
+        </w:rPr>
+        <w:t>PESSIMISTIC_WRITE</w:t>
       </w:r>
       <w:r>
         <w:rPr>
@@ -921,13 +2631,31 @@
           <w:iCs/>
           <w:color w:val="E5C07B"/>
         </w:rPr>
-        <w:t>@QueryHints</w:t>
-      </w:r>
-      <w:r>
-        <w:rPr>
-          <w:color w:val="BBBBBB"/>
-        </w:rPr>
-        <w:t>({</w:t>
+        <w:t>@Query</w:t>
+      </w:r>
+      <w:r>
+        <w:rPr>
+          <w:color w:val="BBBBBB"/>
+        </w:rPr>
+        <w:t>(</w:t>
+      </w:r>
+      <w:r>
+        <w:rPr>
+          <w:color w:val="89CA78"/>
+        </w:rPr>
+        <w:t>"SELECT r FROM Complaint r WHERE r.id=?1"</w:t>
+      </w:r>
+      <w:r>
+        <w:rPr>
+          <w:color w:val="BBBBBB"/>
+        </w:rPr>
+        <w:t>)</w:t>
+      </w:r>
+      <w:r>
+        <w:rPr>
+          <w:color w:val="BBBBBB"/>
+        </w:rPr>
+        <w:br/>
       </w:r>
       <w:r>
         <w:rPr>
@@ -935,6 +2663,20 @@
           <w:iCs/>
           <w:color w:val="E5C07B"/>
         </w:rPr>
+        <w:t>@QueryHints</w:t>
+      </w:r>
+      <w:r>
+        <w:rPr>
+          <w:color w:val="BBBBBB"/>
+        </w:rPr>
+        <w:t>({</w:t>
+      </w:r>
+      <w:r>
+        <w:rPr>
+          <w:i/>
+          <w:iCs/>
+          <w:color w:val="E5C07B"/>
+        </w:rPr>
         <w:t>@QueryHint</w:t>
       </w:r>
       <w:r>
@@ -959,7 +2701,21 @@
         <w:rPr>
           <w:color w:val="89CA78"/>
         </w:rPr>
-        <w:t>"javax.persistence.lock.timeout"</w:t>
+        <w:t>"</w:t>
+      </w:r>
+      <w:proofErr w:type="spellStart"/>
+      <w:r>
+        <w:rPr>
+          <w:color w:val="89CA78"/>
+        </w:rPr>
+        <w:t>javax.persistence.lock.timeout</w:t>
+      </w:r>
+      <w:proofErr w:type="spellEnd"/>
+      <w:r>
+        <w:rPr>
+          <w:color w:val="89CA78"/>
+        </w:rPr>
+        <w:t>"</w:t>
       </w:r>
       <w:r>
         <w:rPr>
@@ -983,7 +2739,6 @@
         <w:rPr>
           <w:color w:val="89CA78"/>
         </w:rPr>
-        <w:lastRenderedPageBreak/>
         <w:t>"0"</w:t>
       </w:r>
       <w:r>
@@ -1004,12 +2759,14 @@
         </w:rPr>
         <w:t xml:space="preserve">Complaint </w:t>
       </w:r>
+      <w:proofErr w:type="spellStart"/>
       <w:r>
         <w:rPr>
           <w:color w:val="61AFEF"/>
         </w:rPr>
         <w:t>getComplaintById</w:t>
       </w:r>
+      <w:proofErr w:type="spellEnd"/>
       <w:r>
         <w:rPr>
           <w:color w:val="BBBBBB"/>
@@ -1071,7 +2828,16 @@
           <w:iCs/>
           <w:color w:val="E5C07B"/>
         </w:rPr>
-        <w:t>@Transactional</w:t>
+        <w:t>@</w:t>
+      </w:r>
+      <w:proofErr w:type="gramStart"/>
+      <w:r>
+        <w:rPr>
+          <w:i/>
+          <w:iCs/>
+          <w:color w:val="E5C07B"/>
+        </w:rPr>
+        <w:t>Transactional</w:t>
       </w:r>
       <w:r>
         <w:rPr>
@@ -1079,6 +2845,7 @@
         </w:rPr>
         <w:t>(</w:t>
       </w:r>
+      <w:proofErr w:type="gramEnd"/>
       <w:r>
         <w:rPr>
           <w:color w:val="D19A66"/>
@@ -1117,6 +2884,7 @@
         </w:rPr>
         <w:t xml:space="preserve">= </w:t>
       </w:r>
+      <w:proofErr w:type="spellStart"/>
       <w:r>
         <w:rPr>
           <w:color w:val="E5C07B"/>
@@ -1135,6 +2903,7 @@
         </w:rPr>
         <w:t>REQUIRES_NEW</w:t>
       </w:r>
+      <w:proofErr w:type="spellEnd"/>
       <w:r>
         <w:rPr>
           <w:color w:val="BBBBBB"/>
@@ -1161,30 +2930,42 @@
         </w:rPr>
         <w:t xml:space="preserve">Boolean </w:t>
       </w:r>
+      <w:proofErr w:type="spellStart"/>
       <w:r>
         <w:rPr>
           <w:color w:val="61AFEF"/>
         </w:rPr>
         <w:t>postAdminComplaintResponse</w:t>
       </w:r>
+      <w:proofErr w:type="spellEnd"/>
       <w:r>
         <w:rPr>
           <w:color w:val="BBBBBB"/>
         </w:rPr>
         <w:t>(</w:t>
       </w:r>
-      <w:r>
-        <w:rPr>
-          <w:color w:val="E5C07B"/>
-        </w:rPr>
-        <w:t xml:space="preserve">ComplaintAdminResponseDTO </w:t>
-      </w:r>
+      <w:proofErr w:type="spellStart"/>
+      <w:r>
+        <w:rPr>
+          <w:color w:val="E5C07B"/>
+        </w:rPr>
+        <w:t>ComplaintAdminResponseDTO</w:t>
+      </w:r>
+      <w:proofErr w:type="spellEnd"/>
+      <w:r>
+        <w:rPr>
+          <w:color w:val="E5C07B"/>
+        </w:rPr>
+        <w:t xml:space="preserve"> </w:t>
+      </w:r>
+      <w:proofErr w:type="spellStart"/>
       <w:r>
         <w:rPr>
           <w:color w:val="D19A66"/>
         </w:rPr>
         <w:t>complaintAdminResponseDTO</w:t>
       </w:r>
+      <w:proofErr w:type="spellEnd"/>
       <w:r>
         <w:rPr>
           <w:color w:val="BBBBBB"/>
@@ -1245,21 +3026,119 @@
           <w:sz w:val="28"/>
           <w:szCs w:val="28"/>
         </w:rPr>
-        <w:t xml:space="preserve">ne može da </w:t>
-      </w:r>
-      <w:r>
-        <w:rPr>
-          <w:sz w:val="28"/>
-          <w:szCs w:val="28"/>
-        </w:rPr>
-        <w:t xml:space="preserve">promeni Loyalty u </w:t>
-      </w:r>
-      <w:r>
-        <w:rPr>
-          <w:sz w:val="28"/>
-          <w:szCs w:val="28"/>
-        </w:rPr>
-        <w:t xml:space="preserve">isto vreme kad i drugi </w:t>
+        <w:t xml:space="preserve">ne </w:t>
+      </w:r>
+      <w:proofErr w:type="spellStart"/>
+      <w:r>
+        <w:rPr>
+          <w:sz w:val="28"/>
+          <w:szCs w:val="28"/>
+        </w:rPr>
+        <w:t>može</w:t>
+      </w:r>
+      <w:proofErr w:type="spellEnd"/>
+      <w:r>
+        <w:rPr>
+          <w:sz w:val="28"/>
+          <w:szCs w:val="28"/>
+        </w:rPr>
+        <w:t xml:space="preserve"> da </w:t>
+      </w:r>
+      <w:proofErr w:type="spellStart"/>
+      <w:r>
+        <w:rPr>
+          <w:sz w:val="28"/>
+          <w:szCs w:val="28"/>
+        </w:rPr>
+        <w:t>promeni</w:t>
+      </w:r>
+      <w:proofErr w:type="spellEnd"/>
+      <w:r>
+        <w:rPr>
+          <w:sz w:val="28"/>
+          <w:szCs w:val="28"/>
+        </w:rPr>
+        <w:t xml:space="preserve"> Loyalty u </w:t>
+      </w:r>
+      <w:proofErr w:type="spellStart"/>
+      <w:r>
+        <w:rPr>
+          <w:sz w:val="28"/>
+          <w:szCs w:val="28"/>
+        </w:rPr>
+        <w:t>isto</w:t>
+      </w:r>
+      <w:proofErr w:type="spellEnd"/>
+      <w:r>
+        <w:rPr>
+          <w:sz w:val="28"/>
+          <w:szCs w:val="28"/>
+        </w:rPr>
+        <w:t xml:space="preserve"> </w:t>
+      </w:r>
+      <w:proofErr w:type="spellStart"/>
+      <w:r>
+        <w:rPr>
+          <w:sz w:val="28"/>
+          <w:szCs w:val="28"/>
+        </w:rPr>
+        <w:t>vreme</w:t>
+      </w:r>
+      <w:proofErr w:type="spellEnd"/>
+      <w:r>
+        <w:rPr>
+          <w:sz w:val="28"/>
+          <w:szCs w:val="28"/>
+        </w:rPr>
+        <w:t xml:space="preserve"> </w:t>
+      </w:r>
+      <w:proofErr w:type="spellStart"/>
+      <w:r>
+        <w:rPr>
+          <w:sz w:val="28"/>
+          <w:szCs w:val="28"/>
+        </w:rPr>
+        <w:t>kad</w:t>
+      </w:r>
+      <w:proofErr w:type="spellEnd"/>
+      <w:r>
+        <w:rPr>
+          <w:sz w:val="28"/>
+          <w:szCs w:val="28"/>
+        </w:rPr>
+        <w:t xml:space="preserve"> </w:t>
+      </w:r>
+      <w:proofErr w:type="spellStart"/>
+      <w:r>
+        <w:rPr>
+          <w:sz w:val="28"/>
+          <w:szCs w:val="28"/>
+        </w:rPr>
+        <w:t>i</w:t>
+      </w:r>
+      <w:proofErr w:type="spellEnd"/>
+      <w:r>
+        <w:rPr>
+          <w:sz w:val="28"/>
+          <w:szCs w:val="28"/>
+        </w:rPr>
+        <w:t xml:space="preserve"> </w:t>
+      </w:r>
+      <w:proofErr w:type="spellStart"/>
+      <w:r>
+        <w:rPr>
+          <w:sz w:val="28"/>
+          <w:szCs w:val="28"/>
+        </w:rPr>
+        <w:t>drugi</w:t>
+      </w:r>
+      <w:proofErr w:type="spellEnd"/>
+      <w:r>
+        <w:rPr>
+          <w:sz w:val="28"/>
+          <w:szCs w:val="28"/>
+        </w:rPr>
+        <w:t xml:space="preserve"> </w:t>
       </w:r>
       <w:r>
         <w:rPr>
@@ -1317,6 +3196,7 @@
           <w:noProof/>
           <w:lang w:val="sr-Latn-RS"/>
         </w:rPr>
+        <w:lastRenderedPageBreak/>
         <w:drawing>
           <wp:inline distT="0" distB="0" distL="0" distR="0" wp14:anchorId="5FBC99E2" wp14:editId="73223AD1">
             <wp:extent cx="5930900" cy="2844800"/>
@@ -1411,14 +3291,26 @@
         </w:rPr>
         <w:t xml:space="preserve">public </w:t>
       </w:r>
+      <w:proofErr w:type="spellStart"/>
       <w:r>
         <w:rPr>
           <w:color w:val="E5C07B"/>
           <w:sz w:val="18"/>
           <w:szCs w:val="18"/>
         </w:rPr>
-        <w:t xml:space="preserve">LoyaltySettings </w:t>
-      </w:r>
+        <w:t>LoyaltySettings</w:t>
+      </w:r>
+      <w:proofErr w:type="spellEnd"/>
+      <w:r>
+        <w:rPr>
+          <w:color w:val="E5C07B"/>
+          <w:sz w:val="18"/>
+          <w:szCs w:val="18"/>
+        </w:rPr>
+        <w:t xml:space="preserve"> </w:t>
+      </w:r>
+      <w:proofErr w:type="spellStart"/>
+      <w:proofErr w:type="gramStart"/>
       <w:r>
         <w:rPr>
           <w:color w:val="61AFEF"/>
@@ -1427,6 +3319,7 @@
         </w:rPr>
         <w:t>setLoyaltySettings</w:t>
       </w:r>
+      <w:proofErr w:type="spellEnd"/>
       <w:r>
         <w:rPr>
           <w:color w:val="BBBBBB"/>
@@ -1435,14 +3328,26 @@
         </w:rPr>
         <w:t>(</w:t>
       </w:r>
+      <w:proofErr w:type="spellStart"/>
+      <w:proofErr w:type="gramEnd"/>
       <w:r>
         <w:rPr>
           <w:color w:val="E5C07B"/>
           <w:sz w:val="18"/>
           <w:szCs w:val="18"/>
         </w:rPr>
-        <w:t xml:space="preserve">LoyaltySettings </w:t>
-      </w:r>
+        <w:t>LoyaltySettings</w:t>
+      </w:r>
+      <w:proofErr w:type="spellEnd"/>
+      <w:r>
+        <w:rPr>
+          <w:color w:val="E5C07B"/>
+          <w:sz w:val="18"/>
+          <w:szCs w:val="18"/>
+        </w:rPr>
+        <w:t xml:space="preserve"> </w:t>
+      </w:r>
+      <w:proofErr w:type="spellStart"/>
       <w:r>
         <w:rPr>
           <w:color w:val="D19A66"/>
@@ -1451,6 +3356,7 @@
         </w:rPr>
         <w:t>newLoyaltySettings</w:t>
       </w:r>
+      <w:proofErr w:type="spellEnd"/>
       <w:r>
         <w:rPr>
           <w:color w:val="BBBBBB"/>
@@ -1514,8 +3420,9 @@
           <w:sz w:val="18"/>
           <w:szCs w:val="18"/>
         </w:rPr>
-        <w:t>(updateUsers){</w:t>
-      </w:r>
+        <w:t>(</w:t>
+      </w:r>
+      <w:proofErr w:type="spellStart"/>
       <w:r>
         <w:rPr>
           <w:rFonts w:ascii="Courier New" w:eastAsia="Times New Roman" w:hAnsi="Courier New" w:cs="Courier New"/>
@@ -1523,9 +3430,31 @@
           <w:sz w:val="18"/>
           <w:szCs w:val="18"/>
         </w:rPr>
+        <w:t>updateUsers</w:t>
+      </w:r>
+      <w:proofErr w:type="spellEnd"/>
+      <w:proofErr w:type="gramStart"/>
+      <w:r>
+        <w:rPr>
+          <w:rFonts w:ascii="Courier New" w:eastAsia="Times New Roman" w:hAnsi="Courier New" w:cs="Courier New"/>
+          <w:color w:val="BBBBBB"/>
+          <w:sz w:val="18"/>
+          <w:szCs w:val="18"/>
+        </w:rPr>
+        <w:t>){</w:t>
+      </w:r>
+      <w:proofErr w:type="gramEnd"/>
+      <w:r>
+        <w:rPr>
+          <w:rFonts w:ascii="Courier New" w:eastAsia="Times New Roman" w:hAnsi="Courier New" w:cs="Courier New"/>
+          <w:color w:val="BBBBBB"/>
+          <w:sz w:val="18"/>
+          <w:szCs w:val="18"/>
+        </w:rPr>
         <w:br/>
         <w:t xml:space="preserve">    </w:t>
       </w:r>
+      <w:proofErr w:type="spellStart"/>
       <w:r>
         <w:rPr>
           <w:rFonts w:ascii="Courier New" w:eastAsia="Times New Roman" w:hAnsi="Courier New" w:cs="Courier New"/>
@@ -1553,6 +3482,7 @@
         </w:rPr>
         <w:t>updateLoyaltyForAll</w:t>
       </w:r>
+      <w:proofErr w:type="spellEnd"/>
       <w:r>
         <w:rPr>
           <w:rFonts w:ascii="Courier New" w:eastAsia="Times New Roman" w:hAnsi="Courier New" w:cs="Courier New"/>
@@ -1560,8 +3490,9 @@
           <w:sz w:val="18"/>
           <w:szCs w:val="18"/>
         </w:rPr>
-        <w:t>(loyaltySettings);</w:t>
-      </w:r>
+        <w:t>(</w:t>
+      </w:r>
+      <w:proofErr w:type="spellStart"/>
       <w:r>
         <w:rPr>
           <w:rFonts w:ascii="Courier New" w:eastAsia="Times New Roman" w:hAnsi="Courier New" w:cs="Courier New"/>
@@ -1569,9 +3500,29 @@
           <w:sz w:val="18"/>
           <w:szCs w:val="18"/>
         </w:rPr>
+        <w:t>loyaltySettings</w:t>
+      </w:r>
+      <w:proofErr w:type="spellEnd"/>
+      <w:r>
+        <w:rPr>
+          <w:rFonts w:ascii="Courier New" w:eastAsia="Times New Roman" w:hAnsi="Courier New" w:cs="Courier New"/>
+          <w:color w:val="BBBBBB"/>
+          <w:sz w:val="18"/>
+          <w:szCs w:val="18"/>
+        </w:rPr>
+        <w:t>);</w:t>
+      </w:r>
+      <w:r>
+        <w:rPr>
+          <w:rFonts w:ascii="Courier New" w:eastAsia="Times New Roman" w:hAnsi="Courier New" w:cs="Courier New"/>
+          <w:color w:val="BBBBBB"/>
+          <w:sz w:val="18"/>
+          <w:szCs w:val="18"/>
+        </w:rPr>
         <w:br/>
         <w:t xml:space="preserve">    </w:t>
       </w:r>
+      <w:proofErr w:type="spellStart"/>
       <w:r>
         <w:rPr>
           <w:rFonts w:ascii="Courier New" w:eastAsia="Times New Roman" w:hAnsi="Courier New" w:cs="Courier New"/>
@@ -1599,6 +3550,7 @@
         </w:rPr>
         <w:t>updateLoyaltyForAll</w:t>
       </w:r>
+      <w:proofErr w:type="spellEnd"/>
       <w:r>
         <w:rPr>
           <w:rFonts w:ascii="Courier New" w:eastAsia="Times New Roman" w:hAnsi="Courier New" w:cs="Courier New"/>
@@ -1606,8 +3558,9 @@
           <w:sz w:val="18"/>
           <w:szCs w:val="18"/>
         </w:rPr>
-        <w:t>(loyaltySettings);</w:t>
-      </w:r>
+        <w:t>(</w:t>
+      </w:r>
+      <w:proofErr w:type="spellStart"/>
       <w:r>
         <w:rPr>
           <w:rFonts w:ascii="Courier New" w:eastAsia="Times New Roman" w:hAnsi="Courier New" w:cs="Courier New"/>
@@ -1615,9 +3568,29 @@
           <w:sz w:val="18"/>
           <w:szCs w:val="18"/>
         </w:rPr>
+        <w:t>loyaltySettings</w:t>
+      </w:r>
+      <w:proofErr w:type="spellEnd"/>
+      <w:r>
+        <w:rPr>
+          <w:rFonts w:ascii="Courier New" w:eastAsia="Times New Roman" w:hAnsi="Courier New" w:cs="Courier New"/>
+          <w:color w:val="BBBBBB"/>
+          <w:sz w:val="18"/>
+          <w:szCs w:val="18"/>
+        </w:rPr>
+        <w:t>);</w:t>
+      </w:r>
+      <w:r>
+        <w:rPr>
+          <w:rFonts w:ascii="Courier New" w:eastAsia="Times New Roman" w:hAnsi="Courier New" w:cs="Courier New"/>
+          <w:color w:val="BBBBBB"/>
+          <w:sz w:val="18"/>
+          <w:szCs w:val="18"/>
+        </w:rPr>
         <w:br/>
         <w:t xml:space="preserve">    </w:t>
       </w:r>
+      <w:proofErr w:type="spellStart"/>
       <w:r>
         <w:rPr>
           <w:rFonts w:ascii="Courier New" w:eastAsia="Times New Roman" w:hAnsi="Courier New" w:cs="Courier New"/>
@@ -1645,6 +3618,7 @@
         </w:rPr>
         <w:t>updateLoyaltyForAll</w:t>
       </w:r>
+      <w:proofErr w:type="spellEnd"/>
       <w:r>
         <w:rPr>
           <w:rFonts w:ascii="Courier New" w:eastAsia="Times New Roman" w:hAnsi="Courier New" w:cs="Courier New"/>
@@ -1652,8 +3626,9 @@
           <w:sz w:val="18"/>
           <w:szCs w:val="18"/>
         </w:rPr>
-        <w:t>(loyaltySettings);</w:t>
-      </w:r>
+        <w:t>(</w:t>
+      </w:r>
+      <w:proofErr w:type="spellStart"/>
       <w:r>
         <w:rPr>
           <w:rFonts w:ascii="Courier New" w:eastAsia="Times New Roman" w:hAnsi="Courier New" w:cs="Courier New"/>
@@ -1661,9 +3636,29 @@
           <w:sz w:val="18"/>
           <w:szCs w:val="18"/>
         </w:rPr>
+        <w:t>loyaltySettings</w:t>
+      </w:r>
+      <w:proofErr w:type="spellEnd"/>
+      <w:r>
+        <w:rPr>
+          <w:rFonts w:ascii="Courier New" w:eastAsia="Times New Roman" w:hAnsi="Courier New" w:cs="Courier New"/>
+          <w:color w:val="BBBBBB"/>
+          <w:sz w:val="18"/>
+          <w:szCs w:val="18"/>
+        </w:rPr>
+        <w:t>);</w:t>
+      </w:r>
+      <w:r>
+        <w:rPr>
+          <w:rFonts w:ascii="Courier New" w:eastAsia="Times New Roman" w:hAnsi="Courier New" w:cs="Courier New"/>
+          <w:color w:val="BBBBBB"/>
+          <w:sz w:val="18"/>
+          <w:szCs w:val="18"/>
+        </w:rPr>
         <w:br/>
         <w:t xml:space="preserve">    </w:t>
       </w:r>
+      <w:proofErr w:type="spellStart"/>
       <w:r>
         <w:rPr>
           <w:rFonts w:ascii="Courier New" w:eastAsia="Times New Roman" w:hAnsi="Courier New" w:cs="Courier New"/>
@@ -1691,6 +3686,7 @@
         </w:rPr>
         <w:t>updateLoyaltyForAll</w:t>
       </w:r>
+      <w:proofErr w:type="spellEnd"/>
       <w:r>
         <w:rPr>
           <w:rFonts w:ascii="Courier New" w:eastAsia="Times New Roman" w:hAnsi="Courier New" w:cs="Courier New"/>
@@ -1698,8 +3694,9 @@
           <w:sz w:val="18"/>
           <w:szCs w:val="18"/>
         </w:rPr>
-        <w:t>(loyaltySettings);</w:t>
-      </w:r>
+        <w:t>(</w:t>
+      </w:r>
+      <w:proofErr w:type="spellStart"/>
       <w:r>
         <w:rPr>
           <w:rFonts w:ascii="Courier New" w:eastAsia="Times New Roman" w:hAnsi="Courier New" w:cs="Courier New"/>
@@ -1707,6 +3704,25 @@
           <w:sz w:val="18"/>
           <w:szCs w:val="18"/>
         </w:rPr>
+        <w:t>loyaltySettings</w:t>
+      </w:r>
+      <w:proofErr w:type="spellEnd"/>
+      <w:r>
+        <w:rPr>
+          <w:rFonts w:ascii="Courier New" w:eastAsia="Times New Roman" w:hAnsi="Courier New" w:cs="Courier New"/>
+          <w:color w:val="BBBBBB"/>
+          <w:sz w:val="18"/>
+          <w:szCs w:val="18"/>
+        </w:rPr>
+        <w:t>);</w:t>
+      </w:r>
+      <w:r>
+        <w:rPr>
+          <w:rFonts w:ascii="Courier New" w:eastAsia="Times New Roman" w:hAnsi="Courier New" w:cs="Courier New"/>
+          <w:color w:val="BBBBBB"/>
+          <w:sz w:val="18"/>
+          <w:szCs w:val="18"/>
+        </w:rPr>
         <w:br/>
         <w:t>}</w:t>
       </w:r>
@@ -1728,7 +3744,6 @@
         <w:rPr>
           <w:lang w:val="sr-Latn-RS"/>
         </w:rPr>
-        <w:lastRenderedPageBreak/>
         <w:t xml:space="preserve">Za resavanje ovog problema odlucio sam se za Pesimisticno zakljucavanja resursa LoyaltySettings  </w:t>
       </w:r>
       <w:r>
@@ -1836,51 +3851,16 @@
           <w:iCs/>
           <w:color w:val="E5C07B"/>
         </w:rPr>
-        <w:t>@Lock</w:t>
-      </w:r>
-      <w:r>
-        <w:rPr>
-          <w:color w:val="BBBBBB"/>
-        </w:rPr>
-        <w:t>(</w:t>
-      </w:r>
-      <w:r>
-        <w:rPr>
-          <w:color w:val="E5C07B"/>
-        </w:rPr>
-        <w:t>LockModeType</w:t>
-      </w:r>
-      <w:r>
-        <w:rPr>
-          <w:color w:val="BBBBBB"/>
-        </w:rPr>
-        <w:t>.</w:t>
-      </w:r>
-      <w:r>
-        <w:rPr>
-          <w:color w:val="D19A66"/>
-        </w:rPr>
-        <w:t>PESSIMISTIC_WRITE</w:t>
-      </w:r>
-      <w:r>
-        <w:rPr>
-          <w:color w:val="BBBBBB"/>
-        </w:rPr>
-        <w:t>)</w:t>
-      </w:r>
-      <w:r>
-        <w:rPr>
-          <w:color w:val="BBBBBB"/>
-        </w:rPr>
-        <w:br/>
-      </w:r>
+        <w:t>@</w:t>
+      </w:r>
+      <w:proofErr w:type="gramStart"/>
       <w:r>
         <w:rPr>
           <w:i/>
           <w:iCs/>
           <w:color w:val="E5C07B"/>
         </w:rPr>
-        <w:t>@Query</w:t>
+        <w:t>Lock</w:t>
       </w:r>
       <w:r>
         <w:rPr>
@@ -1888,11 +3868,24 @@
         </w:rPr>
         <w:t>(</w:t>
       </w:r>
-      <w:r>
-        <w:rPr>
-          <w:color w:val="89CA78"/>
-        </w:rPr>
-        <w:t>"SELECT r FROM LoyaltySettings r WHERE r.id=?1"</w:t>
+      <w:proofErr w:type="gramEnd"/>
+      <w:r>
+        <w:rPr>
+          <w:color w:val="E5C07B"/>
+        </w:rPr>
+        <w:t>LockModeType</w:t>
+      </w:r>
+      <w:r>
+        <w:rPr>
+          <w:color w:val="BBBBBB"/>
+        </w:rPr>
+        <w:t>.</w:t>
+      </w:r>
+      <w:r>
+        <w:rPr>
+          <w:color w:val="D19A66"/>
+        </w:rPr>
+        <w:t>PESSIMISTIC_WRITE</w:t>
       </w:r>
       <w:r>
         <w:rPr>
@@ -1912,13 +3905,45 @@
           <w:iCs/>
           <w:color w:val="E5C07B"/>
         </w:rPr>
-        <w:t>@QueryHints</w:t>
-      </w:r>
-      <w:r>
-        <w:rPr>
-          <w:color w:val="BBBBBB"/>
-        </w:rPr>
-        <w:t>({</w:t>
+        <w:t>@Query</w:t>
+      </w:r>
+      <w:r>
+        <w:rPr>
+          <w:color w:val="BBBBBB"/>
+        </w:rPr>
+        <w:t>(</w:t>
+      </w:r>
+      <w:r>
+        <w:rPr>
+          <w:color w:val="89CA78"/>
+        </w:rPr>
+        <w:t xml:space="preserve">"SELECT r FROM </w:t>
+      </w:r>
+      <w:proofErr w:type="spellStart"/>
+      <w:r>
+        <w:rPr>
+          <w:color w:val="89CA78"/>
+        </w:rPr>
+        <w:t>LoyaltySettings</w:t>
+      </w:r>
+      <w:proofErr w:type="spellEnd"/>
+      <w:r>
+        <w:rPr>
+          <w:color w:val="89CA78"/>
+        </w:rPr>
+        <w:t xml:space="preserve"> r WHERE r.id=?1"</w:t>
+      </w:r>
+      <w:r>
+        <w:rPr>
+          <w:color w:val="BBBBBB"/>
+        </w:rPr>
+        <w:t>)</w:t>
+      </w:r>
+      <w:r>
+        <w:rPr>
+          <w:color w:val="BBBBBB"/>
+        </w:rPr>
+        <w:br/>
       </w:r>
       <w:r>
         <w:rPr>
@@ -1926,6 +3951,20 @@
           <w:iCs/>
           <w:color w:val="E5C07B"/>
         </w:rPr>
+        <w:t>@QueryHints</w:t>
+      </w:r>
+      <w:r>
+        <w:rPr>
+          <w:color w:val="BBBBBB"/>
+        </w:rPr>
+        <w:t>({</w:t>
+      </w:r>
+      <w:r>
+        <w:rPr>
+          <w:i/>
+          <w:iCs/>
+          <w:color w:val="E5C07B"/>
+        </w:rPr>
         <w:t>@QueryHint</w:t>
       </w:r>
       <w:r>
@@ -1950,7 +3989,21 @@
         <w:rPr>
           <w:color w:val="89CA78"/>
         </w:rPr>
-        <w:t>"javax.persistence.lock.timeout"</w:t>
+        <w:t>"</w:t>
+      </w:r>
+      <w:proofErr w:type="spellStart"/>
+      <w:r>
+        <w:rPr>
+          <w:color w:val="89CA78"/>
+        </w:rPr>
+        <w:t>javax.persistence.lock.timeout</w:t>
+      </w:r>
+      <w:proofErr w:type="spellEnd"/>
+      <w:r>
+        <w:rPr>
+          <w:color w:val="89CA78"/>
+        </w:rPr>
+        <w:t>"</w:t>
       </w:r>
       <w:r>
         <w:rPr>
@@ -1988,18 +4041,28 @@
         </w:rPr>
         <w:br/>
       </w:r>
-      <w:r>
-        <w:rPr>
-          <w:color w:val="E5C07B"/>
-        </w:rPr>
-        <w:t xml:space="preserve">LoyaltySettings </w:t>
-      </w:r>
+      <w:proofErr w:type="spellStart"/>
+      <w:r>
+        <w:rPr>
+          <w:color w:val="E5C07B"/>
+        </w:rPr>
+        <w:t>LoyaltySettings</w:t>
+      </w:r>
+      <w:proofErr w:type="spellEnd"/>
+      <w:r>
+        <w:rPr>
+          <w:color w:val="E5C07B"/>
+        </w:rPr>
+        <w:t xml:space="preserve"> </w:t>
+      </w:r>
+      <w:proofErr w:type="spellStart"/>
       <w:r>
         <w:rPr>
           <w:color w:val="61AFEF"/>
         </w:rPr>
         <w:t>getLoyaltySettings</w:t>
       </w:r>
+      <w:proofErr w:type="spellEnd"/>
       <w:r>
         <w:rPr>
           <w:color w:val="BBBBBB"/>
@@ -2471,7 +4534,7 @@
   <w:style w:type="paragraph" w:default="1" w:styleId="Normal">
     <w:name w:val="Normal"/>
     <w:qFormat/>
-    <w:rsid w:val="002B13B8"/>
+    <w:rsid w:val="009520CD"/>
   </w:style>
   <w:style w:type="character" w:default="1" w:styleId="DefaultParagraphFont">
     <w:name w:val="Default Paragraph Font"/>

</xml_diff>